<commit_message>
fixed #8 (correct version info on title page and footer)
</commit_message>
<xml_diff>
--- a/raw/sample_exam/Sample-Exam-Questions-EN.docx
+++ b/raw/sample_exam/Sample-Exam-Questions-EN.docx
@@ -494,7 +494,31 @@
           <w:color w:val="333333"/>
           <w:lang w:val="en-US"/>
         </w:rPr>
+        <w:t>Document version: 2020.1-EN-rev0,</w:t>
+      </w:r>
+      <w:r>
+        <w:rPr>
+          <w:rFonts w:ascii="Roboto" w:hAnsi="Roboto"/>
+          <w:color w:val="333333"/>
+          <w:lang w:val="en-US"/>
+        </w:rPr>
+        <w:br/>
+      </w:r>
+      <w:r>
+        <w:rPr>
+          <w:rFonts w:ascii="Roboto" w:hAnsi="Roboto"/>
+          <w:color w:val="333333"/>
+          <w:lang w:val="en-US"/>
+        </w:rPr>
         <w:t>based on Curriculum - Version V5.1-EN; January 2, 2020</w:t>
+      </w:r>
+      <w:r>
+        <w:rPr>
+          <w:rFonts w:ascii="Roboto" w:hAnsi="Roboto"/>
+          <w:color w:val="333333"/>
+          <w:lang w:val="en-US"/>
+        </w:rPr>
+        <w:br/>
       </w:r>
     </w:p>
     <w:p>
@@ -1040,6 +1064,7 @@
         </w:rPr>
         <w:t xml:space="preserve">general rules </w:t>
       </w:r>
+      <w:proofErr w:type="gramStart"/>
       <w:r>
         <w:rPr>
           <w:rFonts w:ascii="Roboto" w:hAnsi="Roboto"/>
@@ -1065,7 +1090,17 @@
           <w:szCs w:val="22"/>
           <w:lang w:val="en-US"/>
         </w:rPr>
-        <w:t xml:space="preserve">: correct answers result in plus points, incorrect answers result in a deduction of points, but only with regard to the respective question. If the wrong answer to a question leads to a negative </w:t>
+        <w:t>:</w:t>
+      </w:r>
+      <w:proofErr w:type="gramEnd"/>
+      <w:r>
+        <w:rPr>
+          <w:rFonts w:ascii="Roboto" w:hAnsi="Roboto"/>
+          <w:color w:val="000000" w:themeColor="text1"/>
+          <w:szCs w:val="22"/>
+          <w:lang w:val="en-US"/>
+        </w:rPr>
+        <w:t xml:space="preserve"> correct answers result in plus points, incorrect answers result in a deduction of points, but only with regard to the respective question. If the wrong answer to a question leads to a negative </w:t>
       </w:r>
       <w:r>
         <w:rPr>
@@ -7243,7 +7278,31 @@
           <w:szCs w:val="22"/>
           <w:lang w:val="en-US"/>
         </w:rPr>
-        <w:t xml:space="preserve">Help the business people to express quality requirements in a way that can be </w:t>
+        <w:t xml:space="preserve">Help the </w:t>
+      </w:r>
+      <w:proofErr w:type="gramStart"/>
+      <w:r>
+        <w:rPr>
+          <w:rFonts w:ascii="Roboto" w:hAnsi="Roboto"/>
+          <w:b w:val="0"/>
+          <w:bCs w:val="0"/>
+          <w:sz w:val="22"/>
+          <w:szCs w:val="22"/>
+          <w:lang w:val="en-US"/>
+        </w:rPr>
+        <w:t>business people</w:t>
+      </w:r>
+      <w:proofErr w:type="gramEnd"/>
+      <w:r>
+        <w:rPr>
+          <w:rFonts w:ascii="Roboto" w:hAnsi="Roboto"/>
+          <w:b w:val="0"/>
+          <w:bCs w:val="0"/>
+          <w:sz w:val="22"/>
+          <w:szCs w:val="22"/>
+          <w:lang w:val="en-US"/>
+        </w:rPr>
+        <w:t xml:space="preserve"> to express quality requirements in a way that can be </w:t>
       </w:r>
     </w:p>
     <w:p>
@@ -10095,7 +10154,25 @@
           <w:sz w:val="22"/>
           <w:szCs w:val="20"/>
         </w:rPr>
-        <w:t>What does the rule „explicit, not implicit“ mean for architecture work?</w:t>
+        <w:t xml:space="preserve">What does the rule „explicit, not </w:t>
+      </w:r>
+      <w:proofErr w:type="gramStart"/>
+      <w:r>
+        <w:rPr>
+          <w:rFonts w:ascii="Roboto" w:hAnsi="Roboto"/>
+          <w:sz w:val="22"/>
+          <w:szCs w:val="20"/>
+        </w:rPr>
+        <w:t>implicit“ mean</w:t>
+      </w:r>
+      <w:proofErr w:type="gramEnd"/>
+      <w:r>
+        <w:rPr>
+          <w:rFonts w:ascii="Roboto" w:hAnsi="Roboto"/>
+          <w:sz w:val="22"/>
+          <w:szCs w:val="20"/>
+        </w:rPr>
+        <w:t xml:space="preserve"> for architecture work?</w:t>
       </w:r>
       <w:r>
         <w:rPr>
@@ -17956,6 +18033,7 @@
         </w:rPr>
         <w:t xml:space="preserve">your system </w:t>
       </w:r>
+      <w:proofErr w:type="gramStart"/>
       <w:r>
         <w:rPr>
           <w:rFonts w:ascii="Roboto" w:hAnsi="Roboto"/>
@@ -17963,6 +18041,7 @@
         </w:rPr>
         <w:t>are</w:t>
       </w:r>
+      <w:proofErr w:type="gramEnd"/>
       <w:r>
         <w:rPr>
           <w:rFonts w:ascii="Roboto" w:hAnsi="Roboto"/>
@@ -18363,7 +18442,6 @@
           <w:szCs w:val="28"/>
           <w:lang w:val="en-GB"/>
         </w:rPr>
-        <w:lastRenderedPageBreak/>
         <w:t>Question 3</w:t>
       </w:r>
       <w:r>
@@ -19507,7 +19585,6 @@
           <w:szCs w:val="28"/>
           <w:lang w:val="en-GB"/>
         </w:rPr>
-        <w:lastRenderedPageBreak/>
         <w:t>Question 3</w:t>
       </w:r>
       <w:r>
@@ -19642,6 +19719,7 @@
           <w:sz w:val="22"/>
           <w:szCs w:val="20"/>
         </w:rPr>
+        <w:lastRenderedPageBreak/>
         <w:t>One definition says: “Software architecture is the sum of all the decisions you have taken during development. Check which of the following statements about architectural/design decision is true and which is false</w:t>
       </w:r>
       <w:r>
@@ -21367,7 +21445,6 @@
           <w:szCs w:val="28"/>
           <w:lang w:val="en-GB"/>
         </w:rPr>
-        <w:lastRenderedPageBreak/>
         <w:t>Question 3</w:t>
       </w:r>
       <w:r>
@@ -21467,6 +21544,7 @@
           <w:sz w:val="22"/>
           <w:szCs w:val="20"/>
         </w:rPr>
+        <w:lastRenderedPageBreak/>
         <w:t xml:space="preserve">ISO 25010 provides generic quality characteristics for software systems. How can quality requirements concerning these characteristics be made more concrete? Pick the </w:t>
       </w:r>
       <w:r>
@@ -22745,7 +22823,6 @@
           <w:szCs w:val="28"/>
           <w:lang w:val="en-GB"/>
         </w:rPr>
-        <w:lastRenderedPageBreak/>
         <w:t xml:space="preserve">Question </w:t>
       </w:r>
       <w:r>
@@ -22845,6 +22922,7 @@
           <w:sz w:val="22"/>
           <w:szCs w:val="20"/>
         </w:rPr>
+        <w:lastRenderedPageBreak/>
         <w:t xml:space="preserve">Which of the following alternative cannot be measured in your software architecture? Pick the </w:t>
       </w:r>
       <w:r>
@@ -23139,12 +23217,8 @@
       </w:r>
     </w:p>
     <w:sectPr>
-      <w:headerReference w:type="even" r:id="rId16"/>
-      <w:headerReference w:type="default" r:id="rId17"/>
-      <w:footerReference w:type="even" r:id="rId18"/>
-      <w:footerReference w:type="default" r:id="rId19"/>
-      <w:headerReference w:type="first" r:id="rId20"/>
-      <w:footerReference w:type="first" r:id="rId21"/>
+      <w:headerReference w:type="default" r:id="rId16"/>
+      <w:footerReference w:type="default" r:id="rId17"/>
       <w:pgSz w:w="11906" w:h="16838" w:code="9"/>
       <w:pgMar w:top="2269" w:right="1021" w:bottom="1418" w:left="1191" w:header="720" w:footer="567" w:gutter="0"/>
       <w:cols w:space="708"/>
@@ -23178,16 +23252,6 @@
 </file>
 
 <file path=word/footer1.xml><?xml version="1.0" encoding="utf-8"?>
-<w:ftr xmlns:wpc="http://schemas.microsoft.com/office/word/2010/wordprocessingCanvas" xmlns:cx="http://schemas.microsoft.com/office/drawing/2014/chartex" xmlns:cx1="http://schemas.microsoft.com/office/drawing/2015/9/8/chartex" xmlns:cx2="http://schemas.microsoft.com/office/drawing/2015/10/21/chartex" xmlns:cx3="http://schemas.microsoft.com/office/drawing/2016/5/9/chartex" xmlns:cx4="http://schemas.microsoft.com/office/drawing/2016/5/10/chartex" xmlns:cx5="http://schemas.microsoft.com/office/drawing/2016/5/11/chartex" xmlns:cx6="http://schemas.microsoft.com/office/drawing/2016/5/12/chartex" xmlns:cx7="http://schemas.microsoft.com/office/drawing/2016/5/13/chartex" xmlns:cx8="http://schemas.microsoft.com/office/drawing/2016/5/14/chartex" xmlns:mc="http://schemas.openxmlformats.org/markup-compatibility/2006" xmlns:aink="http://schemas.microsoft.com/office/drawing/2016/ink" xmlns:am3d="http://schemas.microsoft.com/office/drawing/2017/model3d" xmlns:o="urn:schemas-microsoft-com:office:office" xmlns:r="http://schemas.openxmlformats.org/officeDocument/2006/relationships" xmlns:m="http://schemas.openxmlformats.org/officeDocument/2006/math" xmlns:v="urn:schemas-microsoft-com:vml" xmlns:wp14="http://schemas.microsoft.com/office/word/2010/wordprocessingDrawing" xmlns:wp="http://schemas.openxmlformats.org/drawingml/2006/wordprocessingDrawing" xmlns:w10="urn:schemas-microsoft-com:office:word" xmlns:w="http://schemas.openxmlformats.org/wordprocessingml/2006/main" xmlns:w14="http://schemas.microsoft.com/office/word/2010/wordml" xmlns:w15="http://schemas.microsoft.com/office/word/2012/wordml" xmlns:w16cex="http://schemas.microsoft.com/office/word/2018/wordml/cex" xmlns:w16cid="http://schemas.microsoft.com/office/word/2016/wordml/cid" xmlns:w16="http://schemas.microsoft.com/office/word/2018/wordml" xmlns:w16se="http://schemas.microsoft.com/office/word/2015/wordml/symex" xmlns:wpg="http://schemas.microsoft.com/office/word/2010/wordprocessingGroup" xmlns:wpi="http://schemas.microsoft.com/office/word/2010/wordprocessingInk" xmlns:wne="http://schemas.microsoft.com/office/word/2006/wordml" xmlns:wps="http://schemas.microsoft.com/office/word/2010/wordprocessingShape" mc:Ignorable="w14 w15 w16se w16cid w16 w16cex wp14">
-  <w:p>
-    <w:pPr>
-      <w:pStyle w:val="Fuzeile"/>
-    </w:pPr>
-  </w:p>
-</w:ftr>
-</file>
-
-<file path=word/footer2.xml><?xml version="1.0" encoding="utf-8"?>
 <w:ftr xmlns:wpc="http://schemas.microsoft.com/office/word/2010/wordprocessingCanvas" xmlns:cx="http://schemas.microsoft.com/office/drawing/2014/chartex" xmlns:cx1="http://schemas.microsoft.com/office/drawing/2015/9/8/chartex" xmlns:cx2="http://schemas.microsoft.com/office/drawing/2015/10/21/chartex" xmlns:cx3="http://schemas.microsoft.com/office/drawing/2016/5/9/chartex" xmlns:cx4="http://schemas.microsoft.com/office/drawing/2016/5/10/chartex" xmlns:cx5="http://schemas.microsoft.com/office/drawing/2016/5/11/chartex" xmlns:cx6="http://schemas.microsoft.com/office/drawing/2016/5/12/chartex" xmlns:cx7="http://schemas.microsoft.com/office/drawing/2016/5/13/chartex" xmlns:cx8="http://schemas.microsoft.com/office/drawing/2016/5/14/chartex" xmlns:mc="http://schemas.openxmlformats.org/markup-compatibility/2006" xmlns:aink="http://schemas.microsoft.com/office/drawing/2016/ink" xmlns:am3d="http://schemas.microsoft.com/office/drawing/2017/model3d" xmlns:o="urn:schemas-microsoft-com:office:office" xmlns:r="http://schemas.openxmlformats.org/officeDocument/2006/relationships" xmlns:m="http://schemas.openxmlformats.org/officeDocument/2006/math" xmlns:v="urn:schemas-microsoft-com:vml" xmlns:wp14="http://schemas.microsoft.com/office/word/2010/wordprocessingDrawing" xmlns:wp="http://schemas.openxmlformats.org/drawingml/2006/wordprocessingDrawing" xmlns:w10="urn:schemas-microsoft-com:office:word" xmlns:w="http://schemas.openxmlformats.org/wordprocessingml/2006/main" xmlns:w14="http://schemas.microsoft.com/office/word/2010/wordml" xmlns:w15="http://schemas.microsoft.com/office/word/2012/wordml" xmlns:w16cex="http://schemas.microsoft.com/office/word/2018/wordml/cex" xmlns:w16cid="http://schemas.microsoft.com/office/word/2016/wordml/cid" xmlns:w16="http://schemas.microsoft.com/office/word/2018/wordml" xmlns:w16se="http://schemas.microsoft.com/office/word/2015/wordml/symex" xmlns:wpg="http://schemas.microsoft.com/office/word/2010/wordprocessingGroup" xmlns:wpi="http://schemas.microsoft.com/office/word/2010/wordprocessingInk" xmlns:wne="http://schemas.microsoft.com/office/word/2006/wordml" xmlns:wps="http://schemas.microsoft.com/office/word/2010/wordprocessingShape" mc:Ignorable="w14 w15 w16se w16cid w16 w16cex wp14">
   <w:p>
     <w:pPr>
@@ -23204,7 +23268,10 @@
     </w:pPr>
     <w:r>
       <w:rPr>
-        <w:noProof/>
+        <w:rFonts w:ascii="Roboto" w:hAnsi="Roboto"/>
+        <w:sz w:val="16"/>
+        <w:szCs w:val="16"/>
+        <w:lang w:val="en-US"/>
       </w:rPr>
       <mc:AlternateContent>
         <mc:Choice Requires="wps">
@@ -23265,6 +23332,7 @@
                                 <w:docPartUnique/>
                               </w:docPartObj>
                             </w:sdtPr>
+                            <w:sdtEndPr/>
                             <w:sdtContent>
                               <w:r>
                                 <w:rPr>
@@ -23568,17 +23636,7 @@
         <w:szCs w:val="16"/>
         <w:lang w:val="en-US"/>
       </w:rPr>
-      <w:t>Version of September 2</w:t>
-    </w:r>
-    <w:r>
-      <w:rPr>
-        <w:rFonts w:ascii="Roboto" w:hAnsi="Roboto"/>
-        <w:sz w:val="16"/>
-        <w:szCs w:val="16"/>
-        <w:vertAlign w:val="superscript"/>
-        <w:lang w:val="en-US"/>
-      </w:rPr>
-      <w:t>nd</w:t>
+      <w:t xml:space="preserve">Version </w:t>
     </w:r>
     <w:r>
       <w:rPr>
@@ -23587,7 +23645,16 @@
         <w:szCs w:val="16"/>
         <w:lang w:val="en-US"/>
       </w:rPr>
-      <w:t xml:space="preserve"> 2020 </w:t>
+      <w:t>2020.1-EN-rev0</w:t>
+    </w:r>
+    <w:r>
+      <w:rPr>
+        <w:rFonts w:ascii="Roboto" w:hAnsi="Roboto"/>
+        <w:sz w:val="16"/>
+        <w:szCs w:val="16"/>
+        <w:lang w:val="en-US"/>
+      </w:rPr>
+      <w:t xml:space="preserve"> </w:t>
     </w:r>
     <w:r>
       <w:rPr>
@@ -23597,7 +23664,25 @@
         <w:lang w:val="en-US"/>
       </w:rPr>
       <w:br/>
-      <w:t xml:space="preserve">Most recend version: </w:t>
+      <w:t>Most recen</w:t>
+    </w:r>
+    <w:r>
+      <w:rPr>
+        <w:rFonts w:ascii="Roboto" w:hAnsi="Roboto"/>
+        <w:sz w:val="16"/>
+        <w:szCs w:val="16"/>
+        <w:lang w:val="en-US"/>
+      </w:rPr>
+      <w:t>t</w:t>
+    </w:r>
+    <w:r>
+      <w:rPr>
+        <w:rFonts w:ascii="Roboto" w:hAnsi="Roboto"/>
+        <w:sz w:val="16"/>
+        <w:szCs w:val="16"/>
+        <w:lang w:val="en-US"/>
+      </w:rPr>
+      <w:t xml:space="preserve"> version: </w:t>
     </w:r>
     <w:r>
       <w:rPr>
@@ -23612,16 +23697,6 @@
 </w:ftr>
 </file>
 
-<file path=word/footer3.xml><?xml version="1.0" encoding="utf-8"?>
-<w:ftr xmlns:wpc="http://schemas.microsoft.com/office/word/2010/wordprocessingCanvas" xmlns:cx="http://schemas.microsoft.com/office/drawing/2014/chartex" xmlns:cx1="http://schemas.microsoft.com/office/drawing/2015/9/8/chartex" xmlns:cx2="http://schemas.microsoft.com/office/drawing/2015/10/21/chartex" xmlns:cx3="http://schemas.microsoft.com/office/drawing/2016/5/9/chartex" xmlns:cx4="http://schemas.microsoft.com/office/drawing/2016/5/10/chartex" xmlns:cx5="http://schemas.microsoft.com/office/drawing/2016/5/11/chartex" xmlns:cx6="http://schemas.microsoft.com/office/drawing/2016/5/12/chartex" xmlns:cx7="http://schemas.microsoft.com/office/drawing/2016/5/13/chartex" xmlns:cx8="http://schemas.microsoft.com/office/drawing/2016/5/14/chartex" xmlns:mc="http://schemas.openxmlformats.org/markup-compatibility/2006" xmlns:aink="http://schemas.microsoft.com/office/drawing/2016/ink" xmlns:am3d="http://schemas.microsoft.com/office/drawing/2017/model3d" xmlns:o="urn:schemas-microsoft-com:office:office" xmlns:r="http://schemas.openxmlformats.org/officeDocument/2006/relationships" xmlns:m="http://schemas.openxmlformats.org/officeDocument/2006/math" xmlns:v="urn:schemas-microsoft-com:vml" xmlns:wp14="http://schemas.microsoft.com/office/word/2010/wordprocessingDrawing" xmlns:wp="http://schemas.openxmlformats.org/drawingml/2006/wordprocessingDrawing" xmlns:w10="urn:schemas-microsoft-com:office:word" xmlns:w="http://schemas.openxmlformats.org/wordprocessingml/2006/main" xmlns:w14="http://schemas.microsoft.com/office/word/2010/wordml" xmlns:w15="http://schemas.microsoft.com/office/word/2012/wordml" xmlns:w16cex="http://schemas.microsoft.com/office/word/2018/wordml/cex" xmlns:w16cid="http://schemas.microsoft.com/office/word/2016/wordml/cid" xmlns:w16="http://schemas.microsoft.com/office/word/2018/wordml" xmlns:w16se="http://schemas.microsoft.com/office/word/2015/wordml/symex" xmlns:wpg="http://schemas.microsoft.com/office/word/2010/wordprocessingGroup" xmlns:wpi="http://schemas.microsoft.com/office/word/2010/wordprocessingInk" xmlns:wne="http://schemas.microsoft.com/office/word/2006/wordml" xmlns:wps="http://schemas.microsoft.com/office/word/2010/wordprocessingShape" mc:Ignorable="w14 w15 w16se w16cid w16 w16cex wp14">
-  <w:p>
-    <w:pPr>
-      <w:pStyle w:val="Fuzeile"/>
-    </w:pPr>
-  </w:p>
-</w:ftr>
-</file>
-
 <file path=word/footnotes.xml><?xml version="1.0" encoding="utf-8"?>
 <w:footnotes xmlns:wpc="http://schemas.microsoft.com/office/word/2010/wordprocessingCanvas" xmlns:cx="http://schemas.microsoft.com/office/drawing/2014/chartex" xmlns:cx1="http://schemas.microsoft.com/office/drawing/2015/9/8/chartex" xmlns:cx2="http://schemas.microsoft.com/office/drawing/2015/10/21/chartex" xmlns:cx3="http://schemas.microsoft.com/office/drawing/2016/5/9/chartex" xmlns:cx4="http://schemas.microsoft.com/office/drawing/2016/5/10/chartex" xmlns:cx5="http://schemas.microsoft.com/office/drawing/2016/5/11/chartex" xmlns:cx6="http://schemas.microsoft.com/office/drawing/2016/5/12/chartex" xmlns:cx7="http://schemas.microsoft.com/office/drawing/2016/5/13/chartex" xmlns:cx8="http://schemas.microsoft.com/office/drawing/2016/5/14/chartex" xmlns:mc="http://schemas.openxmlformats.org/markup-compatibility/2006" xmlns:aink="http://schemas.microsoft.com/office/drawing/2016/ink" xmlns:am3d="http://schemas.microsoft.com/office/drawing/2017/model3d" xmlns:o="urn:schemas-microsoft-com:office:office" xmlns:r="http://schemas.openxmlformats.org/officeDocument/2006/relationships" xmlns:m="http://schemas.openxmlformats.org/officeDocument/2006/math" xmlns:v="urn:schemas-microsoft-com:vml" xmlns:wp14="http://schemas.microsoft.com/office/word/2010/wordprocessingDrawing" xmlns:wp="http://schemas.openxmlformats.org/drawingml/2006/wordprocessingDrawing" xmlns:w10="urn:schemas-microsoft-com:office:word" xmlns:w="http://schemas.openxmlformats.org/wordprocessingml/2006/main" xmlns:w14="http://schemas.microsoft.com/office/word/2010/wordml" xmlns:w15="http://schemas.microsoft.com/office/word/2012/wordml" xmlns:w16cex="http://schemas.microsoft.com/office/word/2018/wordml/cex" xmlns:w16cid="http://schemas.microsoft.com/office/word/2016/wordml/cid" xmlns:w16="http://schemas.microsoft.com/office/word/2018/wordml" xmlns:w16se="http://schemas.microsoft.com/office/word/2015/wordml/symex" xmlns:wpg="http://schemas.microsoft.com/office/word/2010/wordprocessingGroup" xmlns:wpi="http://schemas.microsoft.com/office/word/2010/wordprocessingInk" xmlns:wne="http://schemas.microsoft.com/office/word/2006/wordml" xmlns:wps="http://schemas.microsoft.com/office/word/2010/wordprocessingShape" mc:Ignorable="w14 w15 w16se w16cid w16 w16cex wp14">
   <w:footnote w:type="separator" w:id="-1">
@@ -23645,16 +23720,6 @@
 </file>
 
 <file path=word/header1.xml><?xml version="1.0" encoding="utf-8"?>
-<w:hdr xmlns:wpc="http://schemas.microsoft.com/office/word/2010/wordprocessingCanvas" xmlns:cx="http://schemas.microsoft.com/office/drawing/2014/chartex" xmlns:cx1="http://schemas.microsoft.com/office/drawing/2015/9/8/chartex" xmlns:cx2="http://schemas.microsoft.com/office/drawing/2015/10/21/chartex" xmlns:cx3="http://schemas.microsoft.com/office/drawing/2016/5/9/chartex" xmlns:cx4="http://schemas.microsoft.com/office/drawing/2016/5/10/chartex" xmlns:cx5="http://schemas.microsoft.com/office/drawing/2016/5/11/chartex" xmlns:cx6="http://schemas.microsoft.com/office/drawing/2016/5/12/chartex" xmlns:cx7="http://schemas.microsoft.com/office/drawing/2016/5/13/chartex" xmlns:cx8="http://schemas.microsoft.com/office/drawing/2016/5/14/chartex" xmlns:mc="http://schemas.openxmlformats.org/markup-compatibility/2006" xmlns:aink="http://schemas.microsoft.com/office/drawing/2016/ink" xmlns:am3d="http://schemas.microsoft.com/office/drawing/2017/model3d" xmlns:o="urn:schemas-microsoft-com:office:office" xmlns:r="http://schemas.openxmlformats.org/officeDocument/2006/relationships" xmlns:m="http://schemas.openxmlformats.org/officeDocument/2006/math" xmlns:v="urn:schemas-microsoft-com:vml" xmlns:wp14="http://schemas.microsoft.com/office/word/2010/wordprocessingDrawing" xmlns:wp="http://schemas.openxmlformats.org/drawingml/2006/wordprocessingDrawing" xmlns:w10="urn:schemas-microsoft-com:office:word" xmlns:w="http://schemas.openxmlformats.org/wordprocessingml/2006/main" xmlns:w14="http://schemas.microsoft.com/office/word/2010/wordml" xmlns:w15="http://schemas.microsoft.com/office/word/2012/wordml" xmlns:w16cex="http://schemas.microsoft.com/office/word/2018/wordml/cex" xmlns:w16cid="http://schemas.microsoft.com/office/word/2016/wordml/cid" xmlns:w16="http://schemas.microsoft.com/office/word/2018/wordml" xmlns:w16se="http://schemas.microsoft.com/office/word/2015/wordml/symex" xmlns:wpg="http://schemas.microsoft.com/office/word/2010/wordprocessingGroup" xmlns:wpi="http://schemas.microsoft.com/office/word/2010/wordprocessingInk" xmlns:wne="http://schemas.microsoft.com/office/word/2006/wordml" xmlns:wps="http://schemas.microsoft.com/office/word/2010/wordprocessingShape" mc:Ignorable="w14 w15 w16se w16cid w16 w16cex wp14">
-  <w:p>
-    <w:pPr>
-      <w:pStyle w:val="Kopfzeile"/>
-    </w:pPr>
-  </w:p>
-</w:hdr>
-</file>
-
-<file path=word/header2.xml><?xml version="1.0" encoding="utf-8"?>
 <w:hdr xmlns:wpc="http://schemas.microsoft.com/office/word/2010/wordprocessingCanvas" xmlns:cx="http://schemas.microsoft.com/office/drawing/2014/chartex" xmlns:cx1="http://schemas.microsoft.com/office/drawing/2015/9/8/chartex" xmlns:cx2="http://schemas.microsoft.com/office/drawing/2015/10/21/chartex" xmlns:cx3="http://schemas.microsoft.com/office/drawing/2016/5/9/chartex" xmlns:cx4="http://schemas.microsoft.com/office/drawing/2016/5/10/chartex" xmlns:cx5="http://schemas.microsoft.com/office/drawing/2016/5/11/chartex" xmlns:cx6="http://schemas.microsoft.com/office/drawing/2016/5/12/chartex" xmlns:cx7="http://schemas.microsoft.com/office/drawing/2016/5/13/chartex" xmlns:cx8="http://schemas.microsoft.com/office/drawing/2016/5/14/chartex" xmlns:mc="http://schemas.openxmlformats.org/markup-compatibility/2006" xmlns:aink="http://schemas.microsoft.com/office/drawing/2016/ink" xmlns:am3d="http://schemas.microsoft.com/office/drawing/2017/model3d" xmlns:o="urn:schemas-microsoft-com:office:office" xmlns:r="http://schemas.openxmlformats.org/officeDocument/2006/relationships" xmlns:m="http://schemas.openxmlformats.org/officeDocument/2006/math" xmlns:v="urn:schemas-microsoft-com:vml" xmlns:wp14="http://schemas.microsoft.com/office/word/2010/wordprocessingDrawing" xmlns:wp="http://schemas.openxmlformats.org/drawingml/2006/wordprocessingDrawing" xmlns:w10="urn:schemas-microsoft-com:office:word" xmlns:w="http://schemas.openxmlformats.org/wordprocessingml/2006/main" xmlns:w14="http://schemas.microsoft.com/office/word/2010/wordml" xmlns:w15="http://schemas.microsoft.com/office/word/2012/wordml" xmlns:w16cex="http://schemas.microsoft.com/office/word/2018/wordml/cex" xmlns:w16cid="http://schemas.microsoft.com/office/word/2016/wordml/cid" xmlns:w16="http://schemas.microsoft.com/office/word/2018/wordml" xmlns:w16se="http://schemas.microsoft.com/office/word/2015/wordml/symex" xmlns:wpg="http://schemas.microsoft.com/office/word/2010/wordprocessingGroup" xmlns:wpi="http://schemas.microsoft.com/office/word/2010/wordprocessingInk" xmlns:wne="http://schemas.microsoft.com/office/word/2006/wordml" xmlns:wps="http://schemas.microsoft.com/office/word/2010/wordprocessingShape" mc:Ignorable="w14 w15 w16se w16cid w16 w16cex wp14">
   <w:tbl>
     <w:tblPr>
@@ -23838,16 +23903,6 @@
         <w:rFonts w:ascii="Arial" w:hAnsi="Arial" w:cs="Arial"/>
         <w:sz w:val="16"/>
       </w:rPr>
-    </w:pPr>
-  </w:p>
-</w:hdr>
-</file>
-
-<file path=word/header3.xml><?xml version="1.0" encoding="utf-8"?>
-<w:hdr xmlns:wpc="http://schemas.microsoft.com/office/word/2010/wordprocessingCanvas" xmlns:cx="http://schemas.microsoft.com/office/drawing/2014/chartex" xmlns:cx1="http://schemas.microsoft.com/office/drawing/2015/9/8/chartex" xmlns:cx2="http://schemas.microsoft.com/office/drawing/2015/10/21/chartex" xmlns:cx3="http://schemas.microsoft.com/office/drawing/2016/5/9/chartex" xmlns:cx4="http://schemas.microsoft.com/office/drawing/2016/5/10/chartex" xmlns:cx5="http://schemas.microsoft.com/office/drawing/2016/5/11/chartex" xmlns:cx6="http://schemas.microsoft.com/office/drawing/2016/5/12/chartex" xmlns:cx7="http://schemas.microsoft.com/office/drawing/2016/5/13/chartex" xmlns:cx8="http://schemas.microsoft.com/office/drawing/2016/5/14/chartex" xmlns:mc="http://schemas.openxmlformats.org/markup-compatibility/2006" xmlns:aink="http://schemas.microsoft.com/office/drawing/2016/ink" xmlns:am3d="http://schemas.microsoft.com/office/drawing/2017/model3d" xmlns:o="urn:schemas-microsoft-com:office:office" xmlns:r="http://schemas.openxmlformats.org/officeDocument/2006/relationships" xmlns:m="http://schemas.openxmlformats.org/officeDocument/2006/math" xmlns:v="urn:schemas-microsoft-com:vml" xmlns:wp14="http://schemas.microsoft.com/office/word/2010/wordprocessingDrawing" xmlns:wp="http://schemas.openxmlformats.org/drawingml/2006/wordprocessingDrawing" xmlns:w10="urn:schemas-microsoft-com:office:word" xmlns:w="http://schemas.openxmlformats.org/wordprocessingml/2006/main" xmlns:w14="http://schemas.microsoft.com/office/word/2010/wordml" xmlns:w15="http://schemas.microsoft.com/office/word/2012/wordml" xmlns:w16cex="http://schemas.microsoft.com/office/word/2018/wordml/cex" xmlns:w16cid="http://schemas.microsoft.com/office/word/2016/wordml/cid" xmlns:w16="http://schemas.microsoft.com/office/word/2018/wordml" xmlns:w16se="http://schemas.microsoft.com/office/word/2015/wordml/symex" xmlns:wpg="http://schemas.microsoft.com/office/word/2010/wordprocessingGroup" xmlns:wpi="http://schemas.microsoft.com/office/word/2010/wordprocessingInk" xmlns:wne="http://schemas.microsoft.com/office/word/2006/wordml" xmlns:wps="http://schemas.microsoft.com/office/word/2010/wordprocessingShape" mc:Ignorable="w14 w15 w16se w16cid w16 w16cex wp14">
-  <w:p>
-    <w:pPr>
-      <w:pStyle w:val="Kopfzeile"/>
     </w:pPr>
   </w:p>
 </w:hdr>
@@ -29276,7 +29331,6 @@
   <w:style w:type="character" w:default="1" w:styleId="Absatz-Standardschriftart">
     <w:name w:val="Default Paragraph Font"/>
     <w:uiPriority w:val="1"/>
-    <w:semiHidden/>
     <w:unhideWhenUsed/>
   </w:style>
   <w:style w:type="table" w:default="1" w:styleId="NormaleTabelle">
@@ -30181,19 +30235,6 @@
 </file>
 
 <file path=customXml/item1.xml><?xml version="1.0" encoding="utf-8"?>
-<b:Sources xmlns:b="http://schemas.openxmlformats.org/officeDocument/2006/bibliography" xmlns="http://schemas.openxmlformats.org/officeDocument/2006/bibliography" SelectedStyle="\APA.XSL" StyleName="APA"/>
-</file>
-
-<file path=customXml/item2.xml><?xml version="1.0" encoding="utf-8"?>
-<?mso-contentType ?>
-<FormTemplates xmlns="http://schemas.microsoft.com/sharepoint/v3/contenttype/forms">
-  <Display>DocumentLibraryForm</Display>
-  <Edit>DocumentLibraryForm</Edit>
-  <New>DocumentLibraryForm</New>
-</FormTemplates>
-</file>
-
-<file path=customXml/item3.xml><?xml version="1.0" encoding="utf-8"?>
 <ct:contentTypeSchema xmlns:ct="http://schemas.microsoft.com/office/2006/metadata/contentType" xmlns:ma="http://schemas.microsoft.com/office/2006/metadata/properties/metaAttributes" ct:_="" ma:_="" ma:contentTypeName="Dokument" ma:contentTypeID="0x0101008A91445496CF7245836D5B403B1B3D9D" ma:contentTypeVersion="12" ma:contentTypeDescription="Ein neues Dokument erstellen." ma:contentTypeScope="" ma:versionID="5196ab9d298bec00ec658eeb33d04f7b">
   <xsd:schema xmlns:xsd="http://www.w3.org/2001/XMLSchema" xmlns:xs="http://www.w3.org/2001/XMLSchema" xmlns:p="http://schemas.microsoft.com/office/2006/metadata/properties" xmlns:ns3="814032d5-8582-4412-9ef1-c32d0ab713c9" xmlns:ns4="315b142d-b22c-42dd-addf-9883f01299f4" targetNamespace="http://schemas.microsoft.com/office/2006/metadata/properties" ma:root="true" ma:fieldsID="3fd54ae5d4007f6aac05cd0e61ab1f7e" ns3:_="" ns4:_="">
     <xsd:import namespace="814032d5-8582-4412-9ef1-c32d0ab713c9"/>
@@ -30410,18 +30451,31 @@
 </ct:contentTypeSchema>
 </file>
 
+<file path=customXml/item2.xml><?xml version="1.0" encoding="utf-8"?>
+<b:Sources xmlns:b="http://schemas.openxmlformats.org/officeDocument/2006/bibliography" xmlns="http://schemas.openxmlformats.org/officeDocument/2006/bibliography" SelectedStyle="\APA.XSL" StyleName="APA"/>
+</file>
+
+<file path=customXml/item3.xml><?xml version="1.0" encoding="utf-8"?>
+<?mso-contentType ?>
+<FormTemplates xmlns="http://schemas.microsoft.com/sharepoint/v3/contenttype/forms">
+  <Display>DocumentLibraryForm</Display>
+  <Edit>DocumentLibraryForm</Edit>
+  <New>DocumentLibraryForm</New>
+</FormTemplates>
+</file>
+
 <file path=customXml/item4.xml><?xml version="1.0" encoding="utf-8"?>
 <b:Sources xmlns:b="http://schemas.openxmlformats.org/officeDocument/2006/bibliography" xmlns="http://schemas.openxmlformats.org/officeDocument/2006/bibliography" SelectedStyle="\APA.XSL" StyleName="APA"/>
 </file>
 
 <file path=customXml/item5.xml><?xml version="1.0" encoding="utf-8"?>
+<b:Sources xmlns:b="http://schemas.openxmlformats.org/officeDocument/2006/bibliography" xmlns="http://schemas.openxmlformats.org/officeDocument/2006/bibliography" SelectedStyle="\APA.XSL" StyleName="APA"/>
+</file>
+
+<file path=customXml/item6.xml><?xml version="1.0" encoding="utf-8"?>
 <p:properties xmlns:p="http://schemas.microsoft.com/office/2006/metadata/properties" xmlns:xsi="http://www.w3.org/2001/XMLSchema-instance" xmlns:pc="http://schemas.microsoft.com/office/infopath/2007/PartnerControls">
   <documentManagement/>
 </p:properties>
-</file>
-
-<file path=customXml/item6.xml><?xml version="1.0" encoding="utf-8"?>
-<b:Sources xmlns:b="http://schemas.openxmlformats.org/officeDocument/2006/bibliography" xmlns="http://schemas.openxmlformats.org/officeDocument/2006/bibliography" SelectedStyle="\APA.XSL" StyleName="APA"/>
 </file>
 
 <file path=customXml/item7.xml><?xml version="1.0" encoding="utf-8"?>
@@ -30429,22 +30483,6 @@
 </file>
 
 <file path=customXml/itemProps1.xml><?xml version="1.0" encoding="utf-8"?>
-<ds:datastoreItem xmlns:ds="http://schemas.openxmlformats.org/officeDocument/2006/customXml" ds:itemID="{EC951A0A-119D-2949-B562-5505862D8F16}">
-  <ds:schemaRefs>
-    <ds:schemaRef ds:uri="http://schemas.openxmlformats.org/officeDocument/2006/bibliography"/>
-  </ds:schemaRefs>
-</ds:datastoreItem>
-</file>
-
-<file path=customXml/itemProps2.xml><?xml version="1.0" encoding="utf-8"?>
-<ds:datastoreItem xmlns:ds="http://schemas.openxmlformats.org/officeDocument/2006/customXml" ds:itemID="{C25A4B22-728D-4546-8C41-88CFC9C6767F}">
-  <ds:schemaRefs>
-    <ds:schemaRef ds:uri="http://schemas.microsoft.com/sharepoint/v3/contenttype/forms"/>
-  </ds:schemaRefs>
-</ds:datastoreItem>
-</file>
-
-<file path=customXml/itemProps3.xml><?xml version="1.0" encoding="utf-8"?>
 <ds:datastoreItem xmlns:ds="http://schemas.openxmlformats.org/officeDocument/2006/customXml" ds:itemID="{1AE138E6-D560-4085-9339-84A6A473A1ED}">
   <ds:schemaRefs>
     <ds:schemaRef ds:uri="http://schemas.microsoft.com/office/2006/metadata/contentType"/>
@@ -30463,8 +30501,24 @@
 </ds:datastoreItem>
 </file>
 
+<file path=customXml/itemProps2.xml><?xml version="1.0" encoding="utf-8"?>
+<ds:datastoreItem xmlns:ds="http://schemas.openxmlformats.org/officeDocument/2006/customXml" ds:itemID="{CD811866-4571-F542-BEA7-267E9A0A65ED}">
+  <ds:schemaRefs>
+    <ds:schemaRef ds:uri="http://schemas.openxmlformats.org/officeDocument/2006/bibliography"/>
+  </ds:schemaRefs>
+</ds:datastoreItem>
+</file>
+
+<file path=customXml/itemProps3.xml><?xml version="1.0" encoding="utf-8"?>
+<ds:datastoreItem xmlns:ds="http://schemas.openxmlformats.org/officeDocument/2006/customXml" ds:itemID="{C25A4B22-728D-4546-8C41-88CFC9C6767F}">
+  <ds:schemaRefs>
+    <ds:schemaRef ds:uri="http://schemas.microsoft.com/sharepoint/v3/contenttype/forms"/>
+  </ds:schemaRefs>
+</ds:datastoreItem>
+</file>
+
 <file path=customXml/itemProps4.xml><?xml version="1.0" encoding="utf-8"?>
-<ds:datastoreItem xmlns:ds="http://schemas.openxmlformats.org/officeDocument/2006/customXml" ds:itemID="{3439464D-571B-434D-A0E0-318332B5C7E3}">
+<ds:datastoreItem xmlns:ds="http://schemas.openxmlformats.org/officeDocument/2006/customXml" ds:itemID="{EC951A0A-119D-2949-B562-5505862D8F16}">
   <ds:schemaRefs>
     <ds:schemaRef ds:uri="http://schemas.openxmlformats.org/officeDocument/2006/bibliography"/>
   </ds:schemaRefs>
@@ -30472,6 +30526,14 @@
 </file>
 
 <file path=customXml/itemProps5.xml><?xml version="1.0" encoding="utf-8"?>
+<ds:datastoreItem xmlns:ds="http://schemas.openxmlformats.org/officeDocument/2006/customXml" ds:itemID="{B49A5441-9F8E-4A71-A095-26AD66033B56}">
+  <ds:schemaRefs>
+    <ds:schemaRef ds:uri="http://schemas.openxmlformats.org/officeDocument/2006/bibliography"/>
+  </ds:schemaRefs>
+</ds:datastoreItem>
+</file>
+
+<file path=customXml/itemProps6.xml><?xml version="1.0" encoding="utf-8"?>
 <ds:datastoreItem xmlns:ds="http://schemas.openxmlformats.org/officeDocument/2006/customXml" ds:itemID="{5F957A9B-0D92-459B-AC45-13365733178A}">
   <ds:schemaRefs>
     <ds:schemaRef ds:uri="http://schemas.microsoft.com/office/2006/metadata/properties"/>
@@ -30480,16 +30542,8 @@
 </ds:datastoreItem>
 </file>
 
-<file path=customXml/itemProps6.xml><?xml version="1.0" encoding="utf-8"?>
-<ds:datastoreItem xmlns:ds="http://schemas.openxmlformats.org/officeDocument/2006/customXml" ds:itemID="{B49A5441-9F8E-4A71-A095-26AD66033B56}">
-  <ds:schemaRefs>
-    <ds:schemaRef ds:uri="http://schemas.openxmlformats.org/officeDocument/2006/bibliography"/>
-  </ds:schemaRefs>
-</ds:datastoreItem>
-</file>
-
 <file path=customXml/itemProps7.xml><?xml version="1.0" encoding="utf-8"?>
-<ds:datastoreItem xmlns:ds="http://schemas.openxmlformats.org/officeDocument/2006/customXml" ds:itemID="{CD811866-4571-F542-BEA7-267E9A0A65ED}">
+<ds:datastoreItem xmlns:ds="http://schemas.openxmlformats.org/officeDocument/2006/customXml" ds:itemID="{3439464D-571B-434D-A0E0-318332B5C7E3}">
   <ds:schemaRefs>
     <ds:schemaRef ds:uri="http://schemas.openxmlformats.org/officeDocument/2006/bibliography"/>
   </ds:schemaRefs>

</xml_diff>

<commit_message>
Update layout of front page
Removes the blue stuff from the front matter.

See #1.
</commit_message>
<xml_diff>
--- a/raw/sample_exam/Sample-Exam-Questions-EN.docx
+++ b/raw/sample_exam/Sample-Exam-Questions-EN.docx
@@ -4,305 +4,13 @@
   <w:body>
     <w:p>
       <w:pPr>
-        <w:pStyle w:val="KeinLeerraum"/>
+        <w:pStyle w:val="NoSpacing"/>
         <w:rPr>
           <w:rFonts w:ascii="Roboto" w:eastAsiaTheme="majorEastAsia" w:hAnsi="Roboto" w:cstheme="majorBidi"/>
           <w:sz w:val="72"/>
           <w:szCs w:val="72"/>
         </w:rPr>
       </w:pPr>
-      <w:r>
-        <w:rPr>
-          <w:rFonts w:ascii="Roboto" w:hAnsi="Roboto"/>
-          <w:noProof/>
-        </w:rPr>
-        <mc:AlternateContent>
-          <mc:Choice Requires="wps">
-            <w:drawing>
-              <wp:anchor distT="0" distB="0" distL="114300" distR="114300" simplePos="0" relativeHeight="251658240" behindDoc="0" locked="0" layoutInCell="0" allowOverlap="1" wp14:anchorId="178A56AB" wp14:editId="312B9618">
-                <wp:simplePos x="0" y="0"/>
-                <wp:positionH relativeFrom="page">
-                  <wp:align>center</wp:align>
-                </wp:positionH>
-                <wp:positionV relativeFrom="page">
-                  <wp:align>bottom</wp:align>
-                </wp:positionV>
-                <wp:extent cx="8161020" cy="817880"/>
-                <wp:effectExtent l="0" t="0" r="0" b="5080"/>
-                <wp:wrapNone/>
-                <wp:docPr id="7" name="Rechteck 2"/>
-                <wp:cNvGraphicFramePr>
-                  <a:graphicFrameLocks xmlns:a="http://schemas.openxmlformats.org/drawingml/2006/main"/>
-                </wp:cNvGraphicFramePr>
-                <a:graphic xmlns:a="http://schemas.openxmlformats.org/drawingml/2006/main">
-                  <a:graphicData uri="http://schemas.microsoft.com/office/word/2010/wordprocessingShape">
-                    <wps:wsp>
-                      <wps:cNvSpPr>
-                        <a:spLocks noChangeArrowheads="1"/>
-                      </wps:cNvSpPr>
-                      <wps:spPr bwMode="auto">
-                        <a:xfrm>
-                          <a:off x="0" y="0"/>
-                          <a:ext cx="8161020" cy="817880"/>
-                        </a:xfrm>
-                        <a:prstGeom prst="rect">
-                          <a:avLst/>
-                        </a:prstGeom>
-                        <a:solidFill>
-                          <a:schemeClr val="accent5"/>
-                        </a:solidFill>
-                        <a:ln w="9525">
-                          <a:solidFill>
-                            <a:schemeClr val="accent1"/>
-                          </a:solidFill>
-                          <a:miter lim="800000"/>
-                          <a:headEnd/>
-                          <a:tailEnd/>
-                        </a:ln>
-                      </wps:spPr>
-                      <wps:bodyPr rot="0" vert="horz" wrap="square" lIns="91440" tIns="45720" rIns="91440" bIns="45720" anchor="t" anchorCtr="0" upright="1">
-                        <a:noAutofit/>
-                      </wps:bodyPr>
-                    </wps:wsp>
-                  </a:graphicData>
-                </a:graphic>
-                <wp14:sizeRelH relativeFrom="page">
-                  <wp14:pctWidth>105000</wp14:pctWidth>
-                </wp14:sizeRelH>
-                <wp14:sizeRelV relativeFrom="topMargin">
-                  <wp14:pctHeight>90000</wp14:pctHeight>
-                </wp14:sizeRelV>
-              </wp:anchor>
-            </w:drawing>
-          </mc:Choice>
-          <mc:Fallback xmlns:arto="http://schemas.microsoft.com/office/word/2006/arto">
-            <w:pict>
-              <v:rect w14:anchorId="030CFFA4" id="Rechteck 2" o:spid="_x0000_s1026" style="position:absolute;margin-left:0;margin-top:0;width:642.6pt;height:64.4pt;z-index:251654144;visibility:visible;mso-wrap-style:square;mso-width-percent:1050;mso-height-percent:900;mso-wrap-distance-left:9pt;mso-wrap-distance-top:0;mso-wrap-distance-right:9pt;mso-wrap-distance-bottom:0;mso-position-horizontal:center;mso-position-horizontal-relative:page;mso-position-vertical:bottom;mso-position-vertical-relative:page;mso-width-percent:1050;mso-height-percent:900;mso-width-relative:page;mso-height-relative:top-margin-area;v-text-anchor:top" o:gfxdata="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" o:allowincell="f" fillcolor="#4bacc6 [3208]" strokecolor="#4f81bd [3204]">
-                <w10:wrap anchorx="page" anchory="page"/>
-              </v:rect>
-            </w:pict>
-          </mc:Fallback>
-        </mc:AlternateContent>
-      </w:r>
-      <w:r>
-        <w:rPr>
-          <w:rFonts w:ascii="Roboto" w:hAnsi="Roboto"/>
-          <w:noProof/>
-        </w:rPr>
-        <mc:AlternateContent>
-          <mc:Choice Requires="wps">
-            <w:drawing>
-              <wp:anchor distT="0" distB="0" distL="114300" distR="114300" simplePos="0" relativeHeight="251658243" behindDoc="0" locked="0" layoutInCell="0" allowOverlap="1" wp14:anchorId="7029E47E" wp14:editId="122FA472">
-                <wp:simplePos x="0" y="0"/>
-                <wp:positionH relativeFrom="leftMargin">
-                  <wp:align>center</wp:align>
-                </wp:positionH>
-                <wp:positionV relativeFrom="page">
-                  <wp:align>center</wp:align>
-                </wp:positionV>
-                <wp:extent cx="90805" cy="10556240"/>
-                <wp:effectExtent l="0" t="0" r="4445" b="5080"/>
-                <wp:wrapNone/>
-                <wp:docPr id="8" name="Rechteck 5"/>
-                <wp:cNvGraphicFramePr>
-                  <a:graphicFrameLocks xmlns:a="http://schemas.openxmlformats.org/drawingml/2006/main"/>
-                </wp:cNvGraphicFramePr>
-                <a:graphic xmlns:a="http://schemas.openxmlformats.org/drawingml/2006/main">
-                  <a:graphicData uri="http://schemas.microsoft.com/office/word/2010/wordprocessingShape">
-                    <wps:wsp>
-                      <wps:cNvSpPr>
-                        <a:spLocks noChangeArrowheads="1"/>
-                      </wps:cNvSpPr>
-                      <wps:spPr bwMode="auto">
-                        <a:xfrm>
-                          <a:off x="0" y="0"/>
-                          <a:ext cx="90805" cy="10556240"/>
-                        </a:xfrm>
-                        <a:prstGeom prst="rect">
-                          <a:avLst/>
-                        </a:prstGeom>
-                        <a:solidFill>
-                          <a:srgbClr val="FFFFFF"/>
-                        </a:solidFill>
-                        <a:ln w="9525">
-                          <a:solidFill>
-                            <a:schemeClr val="accent1"/>
-                          </a:solidFill>
-                          <a:miter lim="800000"/>
-                          <a:headEnd/>
-                          <a:tailEnd/>
-                        </a:ln>
-                      </wps:spPr>
-                      <wps:bodyPr rot="0" vert="horz" wrap="square" lIns="91440" tIns="45720" rIns="91440" bIns="45720" anchor="t" anchorCtr="0" upright="1">
-                        <a:noAutofit/>
-                      </wps:bodyPr>
-                    </wps:wsp>
-                  </a:graphicData>
-                </a:graphic>
-                <wp14:sizeRelH relativeFrom="page">
-                  <wp14:pctWidth>0</wp14:pctWidth>
-                </wp14:sizeRelH>
-                <wp14:sizeRelV relativeFrom="page">
-                  <wp14:pctHeight>105000</wp14:pctHeight>
-                </wp14:sizeRelV>
-              </wp:anchor>
-            </w:drawing>
-          </mc:Choice>
-          <mc:Fallback xmlns:arto="http://schemas.microsoft.com/office/word/2006/arto">
-            <w:pict>
-              <v:rect w14:anchorId="4F9AD627" id="Rechteck 5" o:spid="_x0000_s1026" style="position:absolute;margin-left:0;margin-top:0;width:7.15pt;height:831.2pt;z-index:251660288;visibility:visible;mso-wrap-style:square;mso-width-percent:0;mso-height-percent:1050;mso-wrap-distance-left:9pt;mso-wrap-distance-top:0;mso-wrap-distance-right:9pt;mso-wrap-distance-bottom:0;mso-position-horizontal:center;mso-position-horizontal-relative:left-margin-area;mso-position-vertical:center;mso-position-vertical-relative:page;mso-width-percent:0;mso-height-percent:1050;mso-width-relative:page;mso-height-relative:page;v-text-anchor:top" o:gfxdata="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" o:allowincell="f" strokecolor="#4f81bd [3204]">
-                <w10:wrap anchorx="margin" anchory="page"/>
-              </v:rect>
-            </w:pict>
-          </mc:Fallback>
-        </mc:AlternateContent>
-      </w:r>
-      <w:r>
-        <w:rPr>
-          <w:rFonts w:ascii="Roboto" w:hAnsi="Roboto"/>
-          <w:noProof/>
-        </w:rPr>
-        <mc:AlternateContent>
-          <mc:Choice Requires="wps">
-            <w:drawing>
-              <wp:anchor distT="0" distB="0" distL="114300" distR="114300" simplePos="0" relativeHeight="251658242" behindDoc="0" locked="0" layoutInCell="0" allowOverlap="1" wp14:anchorId="48C467D4" wp14:editId="31D0159F">
-                <wp:simplePos x="0" y="0"/>
-                <wp:positionH relativeFrom="rightMargin">
-                  <wp:align>center</wp:align>
-                </wp:positionH>
-                <wp:positionV relativeFrom="page">
-                  <wp:align>center</wp:align>
-                </wp:positionV>
-                <wp:extent cx="90805" cy="10556240"/>
-                <wp:effectExtent l="0" t="0" r="4445" b="5080"/>
-                <wp:wrapNone/>
-                <wp:docPr id="9" name="Rechteck 4"/>
-                <wp:cNvGraphicFramePr>
-                  <a:graphicFrameLocks xmlns:a="http://schemas.openxmlformats.org/drawingml/2006/main"/>
-                </wp:cNvGraphicFramePr>
-                <a:graphic xmlns:a="http://schemas.openxmlformats.org/drawingml/2006/main">
-                  <a:graphicData uri="http://schemas.microsoft.com/office/word/2010/wordprocessingShape">
-                    <wps:wsp>
-                      <wps:cNvSpPr>
-                        <a:spLocks noChangeArrowheads="1"/>
-                      </wps:cNvSpPr>
-                      <wps:spPr bwMode="auto">
-                        <a:xfrm>
-                          <a:off x="0" y="0"/>
-                          <a:ext cx="90805" cy="10556240"/>
-                        </a:xfrm>
-                        <a:prstGeom prst="rect">
-                          <a:avLst/>
-                        </a:prstGeom>
-                        <a:solidFill>
-                          <a:srgbClr val="FFFFFF"/>
-                        </a:solidFill>
-                        <a:ln w="9525">
-                          <a:solidFill>
-                            <a:schemeClr val="accent1"/>
-                          </a:solidFill>
-                          <a:miter lim="800000"/>
-                          <a:headEnd/>
-                          <a:tailEnd/>
-                        </a:ln>
-                      </wps:spPr>
-                      <wps:bodyPr rot="0" vert="horz" wrap="square" lIns="91440" tIns="45720" rIns="91440" bIns="45720" anchor="t" anchorCtr="0" upright="1">
-                        <a:noAutofit/>
-                      </wps:bodyPr>
-                    </wps:wsp>
-                  </a:graphicData>
-                </a:graphic>
-                <wp14:sizeRelH relativeFrom="page">
-                  <wp14:pctWidth>0</wp14:pctWidth>
-                </wp14:sizeRelH>
-                <wp14:sizeRelV relativeFrom="page">
-                  <wp14:pctHeight>105000</wp14:pctHeight>
-                </wp14:sizeRelV>
-              </wp:anchor>
-            </w:drawing>
-          </mc:Choice>
-          <mc:Fallback xmlns:arto="http://schemas.microsoft.com/office/word/2006/arto">
-            <w:pict>
-              <v:rect w14:anchorId="16DF5FBA" id="Rechteck 4" o:spid="_x0000_s1026" style="position:absolute;margin-left:0;margin-top:0;width:7.15pt;height:831.2pt;z-index:251658240;visibility:visible;mso-wrap-style:square;mso-width-percent:0;mso-height-percent:1050;mso-wrap-distance-left:9pt;mso-wrap-distance-top:0;mso-wrap-distance-right:9pt;mso-wrap-distance-bottom:0;mso-position-horizontal:center;mso-position-horizontal-relative:right-margin-area;mso-position-vertical:center;mso-position-vertical-relative:page;mso-width-percent:0;mso-height-percent:1050;mso-width-relative:page;mso-height-relative:page;v-text-anchor:top" o:gfxdata="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" o:allowincell="f" strokecolor="#4f81bd [3204]">
-                <w10:wrap anchorx="margin" anchory="page"/>
-              </v:rect>
-            </w:pict>
-          </mc:Fallback>
-        </mc:AlternateContent>
-      </w:r>
-      <w:r>
-        <w:rPr>
-          <w:rFonts w:ascii="Roboto" w:hAnsi="Roboto"/>
-          <w:noProof/>
-        </w:rPr>
-        <mc:AlternateContent>
-          <mc:Choice Requires="wps">
-            <w:drawing>
-              <wp:anchor distT="0" distB="0" distL="114300" distR="114300" simplePos="0" relativeHeight="251658241" behindDoc="0" locked="0" layoutInCell="0" allowOverlap="1" wp14:anchorId="16DA33EE" wp14:editId="4C06E9A8">
-                <wp:simplePos x="0" y="0"/>
-                <wp:positionH relativeFrom="page">
-                  <wp:align>center</wp:align>
-                </wp:positionH>
-                <wp:positionV relativeFrom="topMargin">
-                  <wp:align>top</wp:align>
-                </wp:positionV>
-                <wp:extent cx="8161020" cy="822960"/>
-                <wp:effectExtent l="0" t="0" r="0" b="0"/>
-                <wp:wrapNone/>
-                <wp:docPr id="10" name="Rechteck 3"/>
-                <wp:cNvGraphicFramePr>
-                  <a:graphicFrameLocks xmlns:a="http://schemas.openxmlformats.org/drawingml/2006/main"/>
-                </wp:cNvGraphicFramePr>
-                <a:graphic xmlns:a="http://schemas.openxmlformats.org/drawingml/2006/main">
-                  <a:graphicData uri="http://schemas.microsoft.com/office/word/2010/wordprocessingShape">
-                    <wps:wsp>
-                      <wps:cNvSpPr>
-                        <a:spLocks noChangeArrowheads="1"/>
-                      </wps:cNvSpPr>
-                      <wps:spPr bwMode="auto">
-                        <a:xfrm>
-                          <a:off x="0" y="0"/>
-                          <a:ext cx="8161020" cy="822960"/>
-                        </a:xfrm>
-                        <a:prstGeom prst="rect">
-                          <a:avLst/>
-                        </a:prstGeom>
-                        <a:solidFill>
-                          <a:schemeClr val="accent5"/>
-                        </a:solidFill>
-                        <a:ln w="9525">
-                          <a:solidFill>
-                            <a:schemeClr val="accent1"/>
-                          </a:solidFill>
-                          <a:miter lim="800000"/>
-                          <a:headEnd/>
-                          <a:tailEnd/>
-                        </a:ln>
-                      </wps:spPr>
-                      <wps:bodyPr rot="0" vert="horz" wrap="square" lIns="91440" tIns="45720" rIns="91440" bIns="45720" anchor="t" anchorCtr="0" upright="1">
-                        <a:noAutofit/>
-                      </wps:bodyPr>
-                    </wps:wsp>
-                  </a:graphicData>
-                </a:graphic>
-                <wp14:sizeRelH relativeFrom="page">
-                  <wp14:pctWidth>105000</wp14:pctWidth>
-                </wp14:sizeRelH>
-                <wp14:sizeRelV relativeFrom="topMargin">
-                  <wp14:pctHeight>90000</wp14:pctHeight>
-                </wp14:sizeRelV>
-              </wp:anchor>
-            </w:drawing>
-          </mc:Choice>
-          <mc:Fallback xmlns:arto="http://schemas.microsoft.com/office/word/2006/arto">
-            <w:pict>
-              <v:rect w14:anchorId="7D4744CB" id="Rechteck 3" o:spid="_x0000_s1026" style="position:absolute;margin-left:0;margin-top:0;width:642.6pt;height:64.8pt;z-index:251656192;visibility:visible;mso-wrap-style:square;mso-width-percent:1050;mso-height-percent:900;mso-wrap-distance-left:9pt;mso-wrap-distance-top:0;mso-wrap-distance-right:9pt;mso-wrap-distance-bottom:0;mso-position-horizontal:center;mso-position-horizontal-relative:page;mso-position-vertical:top;mso-position-vertical-relative:top-margin-area;mso-width-percent:1050;mso-height-percent:900;mso-width-relative:page;mso-height-relative:top-margin-area;v-text-anchor:top" o:gfxdata="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" o:allowincell="f" fillcolor="#4bacc6 [3208]" strokecolor="#4f81bd [3204]">
-                <w10:wrap anchorx="page" anchory="margin"/>
-              </v:rect>
-            </w:pict>
-          </mc:Fallback>
-        </mc:AlternateContent>
-      </w:r>
     </w:p>
     <w:p>
       <w:pPr>
@@ -465,7 +173,7 @@
     </w:p>
     <w:p>
       <w:pPr>
-        <w:pStyle w:val="Textkrper"/>
+        <w:pStyle w:val="BodyText"/>
         <w:spacing w:before="93"/>
         <w:ind w:left="219" w:right="220"/>
         <w:jc w:val="center"/>
@@ -478,7 +186,7 @@
     </w:p>
     <w:p>
       <w:pPr>
-        <w:pStyle w:val="Textkrper"/>
+        <w:pStyle w:val="BodyText"/>
         <w:spacing w:before="93"/>
         <w:ind w:left="219" w:right="220"/>
         <w:jc w:val="center"/>
@@ -504,7 +212,7 @@
           <w:color w:val="333333"/>
           <w:lang w:val="en-US"/>
         </w:rPr>
-        <w:t>2</w:t>
+        <w:t>3</w:t>
       </w:r>
       <w:r>
         <w:rPr>
@@ -512,7 +220,7 @@
           <w:color w:val="333333"/>
           <w:lang w:val="en-US"/>
         </w:rPr>
-        <w:t>,</w:t>
+        <w:br/>
       </w:r>
       <w:r>
         <w:rPr>
@@ -520,7 +228,7 @@
           <w:color w:val="333333"/>
           <w:lang w:val="en-US"/>
         </w:rPr>
-        <w:br/>
+        <w:t>B</w:t>
       </w:r>
       <w:r>
         <w:rPr>
@@ -528,7 +236,39 @@
           <w:color w:val="333333"/>
           <w:lang w:val="en-US"/>
         </w:rPr>
-        <w:t>based on Curriculum - Version V5.1-EN; January 2, 2020</w:t>
+        <w:t xml:space="preserve">ased on </w:t>
+      </w:r>
+      <w:r>
+        <w:rPr>
+          <w:rFonts w:ascii="Roboto" w:hAnsi="Roboto"/>
+          <w:color w:val="333333"/>
+          <w:lang w:val="en-US"/>
+        </w:rPr>
+        <w:t>c</w:t>
+      </w:r>
+      <w:r>
+        <w:rPr>
+          <w:rFonts w:ascii="Roboto" w:hAnsi="Roboto"/>
+          <w:color w:val="333333"/>
+          <w:lang w:val="en-US"/>
+        </w:rPr>
+        <w:t xml:space="preserve">urriculum - </w:t>
+      </w:r>
+      <w:r>
+        <w:rPr>
+          <w:rFonts w:ascii="Roboto" w:hAnsi="Roboto"/>
+          <w:color w:val="333333"/>
+          <w:lang w:val="en-US"/>
+        </w:rPr>
+        <w:t>v</w:t>
+      </w:r>
+      <w:r>
+        <w:rPr>
+          <w:rFonts w:ascii="Roboto" w:hAnsi="Roboto"/>
+          <w:color w:val="333333"/>
+          <w:lang w:val="en-US"/>
+        </w:rPr>
+        <w:t>ersion V5.1-EN; January 2, 2020</w:t>
       </w:r>
       <w:r>
         <w:rPr>
@@ -685,7 +425,7 @@
     </w:p>
     <w:p>
       <w:pPr>
-        <w:pStyle w:val="Kopfzeile"/>
+        <w:pStyle w:val="Header"/>
         <w:spacing w:line="276" w:lineRule="auto"/>
         <w:jc w:val="center"/>
         <w:rPr>
@@ -696,7 +436,7 @@
     </w:p>
     <w:p>
       <w:pPr>
-        <w:pStyle w:val="Kopfzeile"/>
+        <w:pStyle w:val="Header"/>
         <w:spacing w:line="276" w:lineRule="auto"/>
         <w:rPr>
           <w:rFonts w:ascii="Roboto" w:hAnsi="Roboto" w:cs="Arial"/>
@@ -706,7 +446,7 @@
     </w:p>
     <w:p>
       <w:pPr>
-        <w:pStyle w:val="Kopfzeile"/>
+        <w:pStyle w:val="Header"/>
         <w:spacing w:line="276" w:lineRule="auto"/>
         <w:jc w:val="center"/>
         <w:rPr>
@@ -1627,7 +1367,7 @@
     </w:p>
     <w:p>
       <w:pPr>
-        <w:pStyle w:val="KeinLeerraum"/>
+        <w:pStyle w:val="NoSpacing"/>
         <w:rPr>
           <w:rFonts w:ascii="Roboto" w:hAnsi="Roboto"/>
           <w:sz w:val="16"/>
@@ -2040,6 +1780,7 @@
           <w:szCs w:val="28"/>
           <w:lang w:val="en-GB"/>
         </w:rPr>
+        <w:lastRenderedPageBreak/>
         <w:br w:type="page"/>
       </w:r>
     </w:p>
@@ -2224,7 +1965,7 @@
     </w:p>
     <w:p>
       <w:pPr>
-        <w:pStyle w:val="Textkrper"/>
+        <w:pStyle w:val="BodyText"/>
         <w:rPr>
           <w:rFonts w:ascii="Roboto" w:hAnsi="Roboto"/>
           <w:lang w:val="en-US"/>
@@ -2274,7 +2015,7 @@
     </w:p>
     <w:p>
       <w:pPr>
-        <w:pStyle w:val="Textkrper"/>
+        <w:pStyle w:val="BodyText"/>
         <w:ind w:left="710" w:hanging="710"/>
         <w:rPr>
           <w:rFonts w:ascii="Roboto" w:hAnsi="Roboto" w:cs="Times New Roman"/>
@@ -2329,7 +2070,7 @@
     </w:p>
     <w:p>
       <w:pPr>
-        <w:pStyle w:val="Textkrper"/>
+        <w:pStyle w:val="BodyText"/>
         <w:ind w:left="710" w:firstLine="706"/>
         <w:rPr>
           <w:rFonts w:ascii="Roboto" w:hAnsi="Roboto" w:cs="Times New Roman"/>
@@ -2424,7 +2165,7 @@
     </w:p>
     <w:p>
       <w:pPr>
-        <w:pStyle w:val="berschrift2"/>
+        <w:pStyle w:val="Heading2"/>
         <w:pBdr>
           <w:top w:val="single" w:sz="6" w:space="1" w:color="auto"/>
           <w:bottom w:val="single" w:sz="6" w:space="1" w:color="auto"/>
@@ -2572,18 +2313,18 @@
     </w:p>
     <w:p>
       <w:pPr>
-        <w:pStyle w:val="Textkrper"/>
-        <w:rPr>
-          <w:rFonts w:ascii="Roboto" w:hAnsi="Roboto"/>
-          <w:sz w:val="22"/>
-          <w:szCs w:val="22"/>
-          <w:lang w:val="en-US"/>
-        </w:rPr>
-      </w:pPr>
-    </w:p>
-    <w:p>
-      <w:pPr>
-        <w:pStyle w:val="Textkrper"/>
+        <w:pStyle w:val="BodyText"/>
+        <w:rPr>
+          <w:rFonts w:ascii="Roboto" w:hAnsi="Roboto"/>
+          <w:sz w:val="22"/>
+          <w:szCs w:val="22"/>
+          <w:lang w:val="en-US"/>
+        </w:rPr>
+      </w:pPr>
+    </w:p>
+    <w:p>
+      <w:pPr>
+        <w:pStyle w:val="BodyText"/>
         <w:rPr>
           <w:rFonts w:ascii="Roboto" w:hAnsi="Roboto" w:cs="Times New Roman"/>
           <w:b w:val="0"/>
@@ -2637,7 +2378,7 @@
     </w:p>
     <w:p>
       <w:pPr>
-        <w:pStyle w:val="Textkrper"/>
+        <w:pStyle w:val="BodyText"/>
         <w:rPr>
           <w:rFonts w:ascii="Roboto" w:hAnsi="Roboto" w:cs="Times New Roman"/>
           <w:b w:val="0"/>
@@ -2691,7 +2432,7 @@
     </w:p>
     <w:p>
       <w:pPr>
-        <w:pStyle w:val="Textkrper"/>
+        <w:pStyle w:val="BodyText"/>
         <w:rPr>
           <w:rFonts w:ascii="Roboto" w:hAnsi="Roboto" w:cs="Times New Roman"/>
           <w:b w:val="0"/>
@@ -2737,7 +2478,7 @@
     </w:p>
     <w:p>
       <w:pPr>
-        <w:pStyle w:val="Textkrper"/>
+        <w:pStyle w:val="BodyText"/>
         <w:rPr>
           <w:rFonts w:ascii="Roboto" w:hAnsi="Roboto" w:cs="Times New Roman"/>
           <w:b w:val="0"/>
@@ -2783,7 +2524,7 @@
     </w:p>
     <w:p>
       <w:pPr>
-        <w:pStyle w:val="Textkrper"/>
+        <w:pStyle w:val="BodyText"/>
         <w:rPr>
           <w:rFonts w:ascii="Roboto" w:hAnsi="Roboto" w:cs="Times New Roman"/>
           <w:b w:val="0"/>
@@ -2829,46 +2570,46 @@
     </w:p>
     <w:p>
       <w:pPr>
-        <w:pStyle w:val="Textkrper"/>
-        <w:rPr>
-          <w:rFonts w:ascii="Roboto" w:hAnsi="Roboto" w:cs="Times New Roman"/>
-          <w:b w:val="0"/>
-          <w:bCs w:val="0"/>
-          <w:sz w:val="22"/>
-          <w:szCs w:val="22"/>
-          <w:lang w:val="en-US"/>
-        </w:rPr>
-      </w:pPr>
-    </w:p>
-    <w:p>
-      <w:pPr>
-        <w:pStyle w:val="Textkrper"/>
-        <w:rPr>
-          <w:rFonts w:ascii="Roboto" w:hAnsi="Roboto" w:cs="Times New Roman"/>
-          <w:b w:val="0"/>
-          <w:bCs w:val="0"/>
-          <w:sz w:val="22"/>
-          <w:szCs w:val="22"/>
-          <w:lang w:val="en-US"/>
-        </w:rPr>
-      </w:pPr>
-    </w:p>
-    <w:p>
-      <w:pPr>
-        <w:pStyle w:val="Textkrper"/>
-        <w:rPr>
-          <w:rFonts w:ascii="Roboto" w:hAnsi="Roboto" w:cs="Times New Roman"/>
-          <w:b w:val="0"/>
-          <w:bCs w:val="0"/>
-          <w:sz w:val="22"/>
-          <w:szCs w:val="22"/>
-          <w:lang w:val="en-US"/>
-        </w:rPr>
-      </w:pPr>
-    </w:p>
-    <w:p>
-      <w:pPr>
-        <w:pStyle w:val="berschrift2"/>
+        <w:pStyle w:val="BodyText"/>
+        <w:rPr>
+          <w:rFonts w:ascii="Roboto" w:hAnsi="Roboto" w:cs="Times New Roman"/>
+          <w:b w:val="0"/>
+          <w:bCs w:val="0"/>
+          <w:sz w:val="22"/>
+          <w:szCs w:val="22"/>
+          <w:lang w:val="en-US"/>
+        </w:rPr>
+      </w:pPr>
+    </w:p>
+    <w:p>
+      <w:pPr>
+        <w:pStyle w:val="BodyText"/>
+        <w:rPr>
+          <w:rFonts w:ascii="Roboto" w:hAnsi="Roboto" w:cs="Times New Roman"/>
+          <w:b w:val="0"/>
+          <w:bCs w:val="0"/>
+          <w:sz w:val="22"/>
+          <w:szCs w:val="22"/>
+          <w:lang w:val="en-US"/>
+        </w:rPr>
+      </w:pPr>
+    </w:p>
+    <w:p>
+      <w:pPr>
+        <w:pStyle w:val="BodyText"/>
+        <w:rPr>
+          <w:rFonts w:ascii="Roboto" w:hAnsi="Roboto" w:cs="Times New Roman"/>
+          <w:b w:val="0"/>
+          <w:bCs w:val="0"/>
+          <w:sz w:val="22"/>
+          <w:szCs w:val="22"/>
+          <w:lang w:val="en-US"/>
+        </w:rPr>
+      </w:pPr>
+    </w:p>
+    <w:p>
+      <w:pPr>
+        <w:pStyle w:val="Heading2"/>
         <w:pBdr>
           <w:top w:val="single" w:sz="6" w:space="1" w:color="auto"/>
           <w:bottom w:val="single" w:sz="6" w:space="1" w:color="auto"/>
@@ -3055,7 +2796,7 @@
     </w:p>
     <w:p>
       <w:pPr>
-        <w:pStyle w:val="Textkrper"/>
+        <w:pStyle w:val="BodyText"/>
         <w:rPr>
           <w:rFonts w:ascii="Roboto" w:hAnsi="Roboto" w:cs="Times New Roman"/>
           <w:b w:val="0"/>
@@ -3158,7 +2899,7 @@
     </w:p>
     <w:p>
       <w:pPr>
-        <w:pStyle w:val="Textkrper"/>
+        <w:pStyle w:val="BodyText"/>
         <w:ind w:left="708" w:firstLine="708"/>
         <w:rPr>
           <w:rFonts w:ascii="Roboto" w:hAnsi="Roboto" w:cs="Times New Roman"/>
@@ -3183,7 +2924,7 @@
     </w:p>
     <w:p>
       <w:pPr>
-        <w:pStyle w:val="Textkrper"/>
+        <w:pStyle w:val="BodyText"/>
         <w:ind w:left="708" w:hanging="708"/>
         <w:rPr>
           <w:rFonts w:ascii="Roboto" w:hAnsi="Roboto" w:cs="Times New Roman"/>
@@ -3232,7 +2973,7 @@
     </w:p>
     <w:p>
       <w:pPr>
-        <w:pStyle w:val="Textkrper"/>
+        <w:pStyle w:val="BodyText"/>
         <w:ind w:left="708" w:firstLine="708"/>
         <w:rPr>
           <w:rFonts w:ascii="Roboto" w:hAnsi="Roboto" w:cs="Times New Roman"/>
@@ -3257,7 +2998,7 @@
     </w:p>
     <w:p>
       <w:pPr>
-        <w:pStyle w:val="Textkrper"/>
+        <w:pStyle w:val="BodyText"/>
         <w:rPr>
           <w:rFonts w:ascii="Roboto" w:hAnsi="Roboto" w:cs="Times New Roman"/>
           <w:b w:val="0"/>
@@ -3785,7 +3526,7 @@
     </w:p>
     <w:p>
       <w:pPr>
-        <w:pStyle w:val="Textkrper"/>
+        <w:pStyle w:val="BodyText"/>
         <w:rPr>
           <w:rFonts w:ascii="Roboto" w:hAnsi="Roboto" w:cs="Times New Roman"/>
           <w:b w:val="0"/>
@@ -3809,7 +3550,7 @@
     </w:p>
     <w:p>
       <w:pPr>
-        <w:pStyle w:val="Textkrper"/>
+        <w:pStyle w:val="BodyText"/>
         <w:rPr>
           <w:rFonts w:ascii="Roboto" w:hAnsi="Roboto" w:cs="Times New Roman"/>
           <w:b w:val="0"/>
@@ -3871,7 +3612,7 @@
     </w:p>
     <w:p>
       <w:pPr>
-        <w:pStyle w:val="Textkrper"/>
+        <w:pStyle w:val="BodyText"/>
         <w:rPr>
           <w:rFonts w:ascii="Roboto" w:hAnsi="Roboto" w:cs="Times New Roman"/>
           <w:b w:val="0"/>
@@ -3973,7 +3714,7 @@
     </w:p>
     <w:p>
       <w:pPr>
-        <w:pStyle w:val="Textkrper"/>
+        <w:pStyle w:val="BodyText"/>
         <w:rPr>
           <w:rFonts w:ascii="Roboto" w:hAnsi="Roboto"/>
           <w:b w:val="0"/>
@@ -4201,7 +3942,7 @@
     </w:p>
     <w:p>
       <w:pPr>
-        <w:pStyle w:val="berschrift2"/>
+        <w:pStyle w:val="Heading2"/>
         <w:pBdr>
           <w:top w:val="single" w:sz="6" w:space="1" w:color="auto"/>
           <w:bottom w:val="single" w:sz="6" w:space="1" w:color="auto"/>
@@ -4380,7 +4121,7 @@
     </w:p>
     <w:p>
       <w:pPr>
-        <w:pStyle w:val="Textkrper"/>
+        <w:pStyle w:val="BodyText"/>
         <w:rPr>
           <w:rFonts w:ascii="Roboto" w:hAnsi="Roboto" w:cs="Times New Roman"/>
           <w:b w:val="0"/>
@@ -4503,7 +4244,7 @@
     </w:p>
     <w:p>
       <w:pPr>
-        <w:pStyle w:val="Textkrper"/>
+        <w:pStyle w:val="BodyText"/>
         <w:ind w:left="708" w:hanging="708"/>
         <w:rPr>
           <w:rFonts w:ascii="Roboto" w:hAnsi="Roboto" w:cs="Times New Roman"/>
@@ -4562,7 +4303,7 @@
     </w:p>
     <w:p>
       <w:pPr>
-        <w:pStyle w:val="Textkrper"/>
+        <w:pStyle w:val="BodyText"/>
         <w:rPr>
           <w:rFonts w:ascii="Roboto" w:hAnsi="Roboto" w:cs="Times New Roman"/>
           <w:b w:val="0"/>
@@ -4928,7 +4669,7 @@
     </w:p>
     <w:p>
       <w:pPr>
-        <w:pStyle w:val="berschrift2"/>
+        <w:pStyle w:val="Heading2"/>
         <w:pBdr>
           <w:top w:val="single" w:sz="6" w:space="0" w:color="auto"/>
           <w:bottom w:val="single" w:sz="6" w:space="1" w:color="auto"/>
@@ -5103,7 +4844,7 @@
     </w:p>
     <w:p>
       <w:pPr>
-        <w:pStyle w:val="Textkrper"/>
+        <w:pStyle w:val="BodyText"/>
         <w:rPr>
           <w:sz w:val="22"/>
           <w:szCs w:val="22"/>
@@ -5113,7 +4854,7 @@
     </w:p>
     <w:p>
       <w:pPr>
-        <w:pStyle w:val="Textkrper"/>
+        <w:pStyle w:val="BodyText"/>
         <w:rPr>
           <w:rFonts w:ascii="Roboto" w:hAnsi="Roboto" w:cs="Times New Roman"/>
           <w:b w:val="0"/>
@@ -5264,7 +5005,7 @@
     </w:p>
     <w:p>
       <w:pPr>
-        <w:pStyle w:val="Textkrper"/>
+        <w:pStyle w:val="BodyText"/>
         <w:ind w:left="708" w:hanging="708"/>
         <w:rPr>
           <w:rFonts w:ascii="Roboto" w:hAnsi="Roboto" w:cs="Times New Roman"/>
@@ -5323,7 +5064,7 @@
     </w:p>
     <w:p>
       <w:pPr>
-        <w:pStyle w:val="Textkrper"/>
+        <w:pStyle w:val="BodyText"/>
         <w:rPr>
           <w:rFonts w:ascii="Roboto" w:hAnsi="Roboto"/>
           <w:b w:val="0"/>
@@ -5385,7 +5126,7 @@
     <w:bookmarkEnd w:id="6"/>
     <w:p>
       <w:pPr>
-        <w:pStyle w:val="Textkrper"/>
+        <w:pStyle w:val="BodyText"/>
         <w:rPr>
           <w:rFonts w:ascii="Roboto" w:hAnsi="Roboto"/>
           <w:b w:val="0"/>
@@ -5465,7 +5206,7 @@
     </w:p>
     <w:p>
       <w:pPr>
-        <w:pStyle w:val="Textkrper"/>
+        <w:pStyle w:val="BodyText"/>
         <w:rPr>
           <w:rFonts w:ascii="Roboto" w:hAnsi="Roboto"/>
           <w:b w:val="0"/>
@@ -5478,7 +5219,7 @@
     </w:p>
     <w:p>
       <w:pPr>
-        <w:pStyle w:val="Textkrper"/>
+        <w:pStyle w:val="BodyText"/>
         <w:rPr>
           <w:rFonts w:ascii="Roboto" w:hAnsi="Roboto"/>
           <w:b w:val="0"/>
@@ -5491,7 +5232,7 @@
     </w:p>
     <w:p>
       <w:pPr>
-        <w:pStyle w:val="berschrift2"/>
+        <w:pStyle w:val="Heading2"/>
         <w:pBdr>
           <w:top w:val="single" w:sz="6" w:space="0" w:color="auto"/>
           <w:bottom w:val="single" w:sz="6" w:space="1" w:color="auto"/>
@@ -5598,7 +5339,7 @@
     </w:p>
     <w:p>
       <w:pPr>
-        <w:pStyle w:val="Textkrper"/>
+        <w:pStyle w:val="BodyText"/>
         <w:rPr>
           <w:rFonts w:ascii="Roboto" w:hAnsi="Roboto"/>
           <w:b w:val="0"/>
@@ -5730,7 +5471,7 @@
     </w:p>
     <w:p>
       <w:pPr>
-        <w:pStyle w:val="Textkrper"/>
+        <w:pStyle w:val="BodyText"/>
         <w:ind w:left="1416" w:firstLine="708"/>
         <w:rPr>
           <w:rFonts w:ascii="Roboto" w:hAnsi="Roboto" w:cs="Times New Roman"/>
@@ -5755,7 +5496,7 @@
     </w:p>
     <w:p>
       <w:pPr>
-        <w:pStyle w:val="Textkrper"/>
+        <w:pStyle w:val="BodyText"/>
         <w:rPr>
           <w:rFonts w:ascii="Roboto" w:hAnsi="Roboto"/>
           <w:b w:val="0"/>
@@ -5835,7 +5576,7 @@
     </w:p>
     <w:p>
       <w:pPr>
-        <w:pStyle w:val="Textkrper"/>
+        <w:pStyle w:val="BodyText"/>
         <w:ind w:left="2124"/>
         <w:rPr>
           <w:rFonts w:ascii="Roboto" w:hAnsi="Roboto"/>
@@ -6147,7 +5888,7 @@
     </w:p>
     <w:p>
       <w:pPr>
-        <w:pStyle w:val="berschrift2"/>
+        <w:pStyle w:val="Heading2"/>
         <w:pBdr>
           <w:top w:val="single" w:sz="6" w:space="1" w:color="auto"/>
           <w:bottom w:val="single" w:sz="6" w:space="1" w:color="auto"/>
@@ -6333,7 +6074,7 @@
     </w:p>
     <w:p>
       <w:pPr>
-        <w:pStyle w:val="Textkrper"/>
+        <w:pStyle w:val="BodyText"/>
         <w:rPr>
           <w:sz w:val="22"/>
           <w:szCs w:val="22"/>
@@ -6343,7 +6084,7 @@
     </w:p>
     <w:p>
       <w:pPr>
-        <w:pStyle w:val="Textkrper"/>
+        <w:pStyle w:val="BodyText"/>
         <w:rPr>
           <w:rFonts w:ascii="Roboto" w:hAnsi="Roboto" w:cs="Times New Roman"/>
           <w:b w:val="0"/>
@@ -6476,7 +6217,7 @@
     </w:p>
     <w:p>
       <w:pPr>
-        <w:pStyle w:val="Textkrper"/>
+        <w:pStyle w:val="BodyText"/>
         <w:ind w:left="708" w:hanging="708"/>
         <w:rPr>
           <w:rFonts w:ascii="Roboto" w:hAnsi="Roboto" w:cs="Times New Roman"/>
@@ -7012,7 +6753,7 @@
     </w:p>
     <w:p>
       <w:pPr>
-        <w:pStyle w:val="Textkrper"/>
+        <w:pStyle w:val="BodyText"/>
         <w:rPr>
           <w:rFonts w:ascii="Roboto" w:hAnsi="Roboto"/>
           <w:b w:val="0"/>
@@ -7313,7 +7054,7 @@
     </w:p>
     <w:p>
       <w:pPr>
-        <w:pStyle w:val="berschrift2"/>
+        <w:pStyle w:val="Heading2"/>
         <w:pBdr>
           <w:top w:val="single" w:sz="6" w:space="1" w:color="auto"/>
           <w:bottom w:val="single" w:sz="6" w:space="1" w:color="auto"/>
@@ -7499,7 +7240,7 @@
     </w:p>
     <w:p>
       <w:pPr>
-        <w:pStyle w:val="Textkrper"/>
+        <w:pStyle w:val="BodyText"/>
         <w:rPr>
           <w:rFonts w:ascii="Roboto" w:hAnsi="Roboto"/>
           <w:sz w:val="22"/>
@@ -7510,7 +7251,7 @@
     </w:p>
     <w:p>
       <w:pPr>
-        <w:pStyle w:val="Textkrper"/>
+        <w:pStyle w:val="BodyText"/>
         <w:rPr>
           <w:rFonts w:ascii="Roboto" w:hAnsi="Roboto"/>
           <w:b w:val="0"/>
@@ -7584,12 +7325,36 @@
           <w:szCs w:val="22"/>
           <w:lang w:val="en-US"/>
         </w:rPr>
-        <w:t xml:space="preserve">Help the business people to express quality requirements in a way that can be </w:t>
-      </w:r>
-    </w:p>
-    <w:p>
-      <w:pPr>
-        <w:pStyle w:val="Textkrper"/>
+        <w:t xml:space="preserve">Help the </w:t>
+      </w:r>
+      <w:proofErr w:type="gramStart"/>
+      <w:r>
+        <w:rPr>
+          <w:rFonts w:ascii="Roboto" w:hAnsi="Roboto"/>
+          <w:b w:val="0"/>
+          <w:bCs w:val="0"/>
+          <w:sz w:val="22"/>
+          <w:szCs w:val="22"/>
+          <w:lang w:val="en-US"/>
+        </w:rPr>
+        <w:t>business people</w:t>
+      </w:r>
+      <w:proofErr w:type="gramEnd"/>
+      <w:r>
+        <w:rPr>
+          <w:rFonts w:ascii="Roboto" w:hAnsi="Roboto"/>
+          <w:b w:val="0"/>
+          <w:bCs w:val="0"/>
+          <w:sz w:val="22"/>
+          <w:szCs w:val="22"/>
+          <w:lang w:val="en-US"/>
+        </w:rPr>
+        <w:t xml:space="preserve"> to express quality requirements in a way that can be </w:t>
+      </w:r>
+    </w:p>
+    <w:p>
+      <w:pPr>
+        <w:pStyle w:val="BodyText"/>
         <w:ind w:left="708" w:firstLine="708"/>
         <w:rPr>
           <w:rFonts w:ascii="Roboto" w:hAnsi="Roboto" w:cs="Times New Roman"/>
@@ -7679,7 +7444,7 @@
     </w:p>
     <w:p>
       <w:pPr>
-        <w:pStyle w:val="Textkrper"/>
+        <w:pStyle w:val="BodyText"/>
         <w:ind w:left="708" w:hanging="708"/>
         <w:rPr>
           <w:rFonts w:ascii="Roboto" w:hAnsi="Roboto" w:cs="Times New Roman"/>
@@ -7949,7 +7714,7 @@
     </w:p>
     <w:p>
       <w:pPr>
-        <w:pStyle w:val="berschrift2"/>
+        <w:pStyle w:val="Heading2"/>
         <w:pBdr>
           <w:top w:val="single" w:sz="6" w:space="1" w:color="auto"/>
           <w:bottom w:val="single" w:sz="6" w:space="1" w:color="auto"/>
@@ -8086,7 +7851,7 @@
     </w:p>
     <w:p>
       <w:pPr>
-        <w:pStyle w:val="Textkrper"/>
+        <w:pStyle w:val="BodyText"/>
         <w:rPr>
           <w:sz w:val="22"/>
           <w:szCs w:val="22"/>
@@ -8096,7 +7861,7 @@
     </w:p>
     <w:p>
       <w:pPr>
-        <w:pStyle w:val="Textkrper"/>
+        <w:pStyle w:val="BodyText"/>
         <w:rPr>
           <w:rFonts w:ascii="Roboto" w:hAnsi="Roboto" w:cs="Times New Roman"/>
           <w:b w:val="0"/>
@@ -8240,7 +8005,7 @@
     </w:p>
     <w:p>
       <w:pPr>
-        <w:pStyle w:val="Textkrper"/>
+        <w:pStyle w:val="BodyText"/>
         <w:ind w:left="708" w:hanging="708"/>
         <w:rPr>
           <w:rFonts w:ascii="Roboto" w:hAnsi="Roboto" w:cs="Times New Roman"/>
@@ -8393,7 +8158,7 @@
     </w:p>
     <w:p>
       <w:pPr>
-        <w:pStyle w:val="Textkrper"/>
+        <w:pStyle w:val="BodyText"/>
         <w:rPr>
           <w:rFonts w:ascii="Roboto" w:hAnsi="Roboto"/>
           <w:b w:val="0"/>
@@ -8406,7 +8171,7 @@
     </w:p>
     <w:p>
       <w:pPr>
-        <w:pStyle w:val="Textkrper"/>
+        <w:pStyle w:val="BodyText"/>
         <w:rPr>
           <w:rFonts w:ascii="Roboto" w:hAnsi="Roboto"/>
           <w:sz w:val="22"/>
@@ -8417,7 +8182,7 @@
     </w:p>
     <w:p>
       <w:pPr>
-        <w:pStyle w:val="Textkrper"/>
+        <w:pStyle w:val="BodyText"/>
         <w:rPr>
           <w:rFonts w:ascii="Roboto" w:hAnsi="Roboto"/>
           <w:sz w:val="22"/>
@@ -8589,7 +8354,7 @@
     </w:p>
     <w:p>
       <w:pPr>
-        <w:pStyle w:val="Textkrper"/>
+        <w:pStyle w:val="BodyText"/>
         <w:rPr>
           <w:rFonts w:ascii="Roboto" w:hAnsi="Roboto" w:cs="Times New Roman"/>
           <w:b w:val="0"/>
@@ -8613,7 +8378,7 @@
     </w:p>
     <w:p>
       <w:pPr>
-        <w:pStyle w:val="Textkrper"/>
+        <w:pStyle w:val="BodyText"/>
         <w:rPr>
           <w:rFonts w:ascii="Roboto" w:hAnsi="Roboto"/>
           <w:sz w:val="22"/>
@@ -9270,7 +9035,7 @@
     </w:p>
     <w:p>
       <w:pPr>
-        <w:pStyle w:val="Textkrper"/>
+        <w:pStyle w:val="BodyText"/>
         <w:spacing w:before="1"/>
         <w:rPr>
           <w:rFonts w:ascii="Roboto" w:hAnsi="Roboto" w:cs="Times New Roman"/>
@@ -10400,7 +10165,7 @@
     </w:p>
     <w:p>
       <w:pPr>
-        <w:pStyle w:val="berschrift2"/>
+        <w:pStyle w:val="Heading2"/>
         <w:pBdr>
           <w:top w:val="single" w:sz="6" w:space="1" w:color="auto"/>
           <w:bottom w:val="single" w:sz="6" w:space="1" w:color="auto"/>
@@ -10535,7 +10300,25 @@
           <w:sz w:val="22"/>
           <w:szCs w:val="20"/>
         </w:rPr>
-        <w:t>What does the rule „explicit, not implicit“ mean for architecture work?</w:t>
+        <w:t xml:space="preserve">What does the rule „explicit, not </w:t>
+      </w:r>
+      <w:proofErr w:type="gramStart"/>
+      <w:r>
+        <w:rPr>
+          <w:rFonts w:ascii="Roboto" w:hAnsi="Roboto"/>
+          <w:sz w:val="22"/>
+          <w:szCs w:val="20"/>
+        </w:rPr>
+        <w:t>implicit“ mean</w:t>
+      </w:r>
+      <w:proofErr w:type="gramEnd"/>
+      <w:r>
+        <w:rPr>
+          <w:rFonts w:ascii="Roboto" w:hAnsi="Roboto"/>
+          <w:sz w:val="22"/>
+          <w:szCs w:val="20"/>
+        </w:rPr>
+        <w:t xml:space="preserve"> for architecture work?</w:t>
       </w:r>
       <w:r>
         <w:rPr>
@@ -10574,7 +10357,7 @@
     </w:p>
     <w:p>
       <w:pPr>
-        <w:pStyle w:val="Textkrper"/>
+        <w:pStyle w:val="BodyText"/>
         <w:rPr>
           <w:rFonts w:ascii="Roboto" w:hAnsi="Roboto"/>
           <w:sz w:val="22"/>
@@ -10585,7 +10368,7 @@
     </w:p>
     <w:p>
       <w:pPr>
-        <w:pStyle w:val="Textkrper"/>
+        <w:pStyle w:val="BodyText"/>
         <w:rPr>
           <w:rFonts w:ascii="Roboto" w:hAnsi="Roboto" w:cs="Times New Roman"/>
           <w:b w:val="0"/>
@@ -10706,7 +10489,7 @@
     </w:p>
     <w:p>
       <w:pPr>
-        <w:pStyle w:val="Textkrper"/>
+        <w:pStyle w:val="BodyText"/>
         <w:ind w:left="710" w:hanging="710"/>
         <w:rPr>
           <w:rFonts w:ascii="Roboto" w:hAnsi="Roboto"/>
@@ -10763,7 +10546,7 @@
     </w:p>
     <w:p>
       <w:pPr>
-        <w:pStyle w:val="Textkrper"/>
+        <w:pStyle w:val="BodyText"/>
         <w:ind w:left="710" w:firstLine="706"/>
         <w:rPr>
           <w:rFonts w:ascii="Roboto" w:hAnsi="Roboto" w:cs="Times New Roman"/>
@@ -10914,7 +10697,7 @@
     </w:p>
     <w:p>
       <w:pPr>
-        <w:pStyle w:val="berschrift2"/>
+        <w:pStyle w:val="Heading2"/>
         <w:pBdr>
           <w:top w:val="single" w:sz="6" w:space="1" w:color="auto"/>
           <w:bottom w:val="single" w:sz="6" w:space="1" w:color="auto"/>
@@ -11074,7 +10857,7 @@
     </w:p>
     <w:p>
       <w:pPr>
-        <w:pStyle w:val="Textkrper"/>
+        <w:pStyle w:val="BodyText"/>
         <w:rPr>
           <w:sz w:val="22"/>
           <w:szCs w:val="22"/>
@@ -11084,7 +10867,7 @@
     </w:p>
     <w:p>
       <w:pPr>
-        <w:pStyle w:val="Textkrper"/>
+        <w:pStyle w:val="BodyText"/>
         <w:rPr>
           <w:rFonts w:ascii="Roboto" w:hAnsi="Roboto" w:cs="Times New Roman"/>
           <w:b w:val="0"/>
@@ -11205,7 +10988,7 @@
     </w:p>
     <w:p>
       <w:pPr>
-        <w:pStyle w:val="Textkrper"/>
+        <w:pStyle w:val="BodyText"/>
         <w:ind w:left="710" w:hanging="710"/>
         <w:rPr>
           <w:rFonts w:ascii="Roboto" w:hAnsi="Roboto" w:cs="Times New Roman"/>
@@ -11368,7 +11151,7 @@
     </w:p>
     <w:p>
       <w:pPr>
-        <w:pStyle w:val="berschrift2"/>
+        <w:pStyle w:val="Heading2"/>
         <w:pBdr>
           <w:top w:val="single" w:sz="6" w:space="0" w:color="auto"/>
           <w:bottom w:val="single" w:sz="6" w:space="1" w:color="auto"/>
@@ -11523,7 +11306,7 @@
     </w:p>
     <w:p>
       <w:pPr>
-        <w:pStyle w:val="Textkrper"/>
+        <w:pStyle w:val="BodyText"/>
         <w:rPr>
           <w:sz w:val="22"/>
           <w:szCs w:val="22"/>
@@ -11533,7 +11316,7 @@
     </w:p>
     <w:p>
       <w:pPr>
-        <w:pStyle w:val="Textkrper"/>
+        <w:pStyle w:val="BodyText"/>
         <w:rPr>
           <w:rFonts w:ascii="Roboto" w:hAnsi="Roboto" w:cs="Times New Roman"/>
           <w:b w:val="0"/>
@@ -11654,7 +11437,7 @@
     </w:p>
     <w:p>
       <w:pPr>
-        <w:pStyle w:val="Textkrper"/>
+        <w:pStyle w:val="BodyText"/>
         <w:ind w:left="710" w:hanging="710"/>
         <w:rPr>
           <w:rFonts w:ascii="Roboto" w:hAnsi="Roboto" w:cs="Times New Roman"/>
@@ -11807,7 +11590,7 @@
     </w:p>
     <w:p>
       <w:pPr>
-        <w:pStyle w:val="Textkrper"/>
+        <w:pStyle w:val="BodyText"/>
         <w:rPr>
           <w:sz w:val="22"/>
           <w:szCs w:val="22"/>
@@ -11817,7 +11600,7 @@
     </w:p>
     <w:p>
       <w:pPr>
-        <w:pStyle w:val="berschrift2"/>
+        <w:pStyle w:val="Heading2"/>
         <w:pBdr>
           <w:top w:val="single" w:sz="6" w:space="1" w:color="auto"/>
           <w:bottom w:val="single" w:sz="6" w:space="1" w:color="auto"/>
@@ -12009,7 +11792,7 @@
     </w:p>
     <w:p>
       <w:pPr>
-        <w:pStyle w:val="Textkrper"/>
+        <w:pStyle w:val="BodyText"/>
         <w:rPr>
           <w:sz w:val="22"/>
           <w:szCs w:val="22"/>
@@ -12019,7 +11802,7 @@
     </w:p>
     <w:p>
       <w:pPr>
-        <w:pStyle w:val="Textkrper"/>
+        <w:pStyle w:val="BodyText"/>
         <w:rPr>
           <w:rFonts w:ascii="Roboto" w:hAnsi="Roboto" w:cs="Times New Roman"/>
           <w:b w:val="0"/>
@@ -12150,7 +11933,7 @@
     </w:p>
     <w:p>
       <w:pPr>
-        <w:pStyle w:val="Textkrper"/>
+        <w:pStyle w:val="BodyText"/>
         <w:ind w:left="710" w:hanging="710"/>
         <w:rPr>
           <w:rFonts w:ascii="Roboto" w:hAnsi="Roboto" w:cs="Times New Roman"/>
@@ -12676,7 +12459,7 @@
     </w:p>
     <w:p>
       <w:pPr>
-        <w:pStyle w:val="Textkrper"/>
+        <w:pStyle w:val="BodyText"/>
         <w:rPr>
           <w:rFonts w:ascii="Roboto" w:hAnsi="Roboto" w:cs="Times New Roman"/>
           <w:b w:val="0"/>
@@ -12750,7 +12533,7 @@
     </w:p>
     <w:p>
       <w:pPr>
-        <w:pStyle w:val="Textkrper"/>
+        <w:pStyle w:val="BodyText"/>
         <w:rPr>
           <w:rFonts w:ascii="Roboto" w:hAnsi="Roboto" w:cs="Times New Roman"/>
           <w:b w:val="0"/>
@@ -12873,7 +12656,7 @@
     </w:p>
     <w:p>
       <w:pPr>
-        <w:pStyle w:val="Textkrper"/>
+        <w:pStyle w:val="BodyText"/>
         <w:rPr>
           <w:rFonts w:ascii="Roboto" w:hAnsi="Roboto"/>
           <w:b w:val="0"/>
@@ -13174,7 +12957,7 @@
     </w:p>
     <w:p>
       <w:pPr>
-        <w:pStyle w:val="berschrift2"/>
+        <w:pStyle w:val="Heading2"/>
         <w:pBdr>
           <w:top w:val="single" w:sz="6" w:space="1" w:color="auto"/>
           <w:bottom w:val="single" w:sz="6" w:space="1" w:color="auto"/>
@@ -13369,7 +13152,7 @@
     </w:p>
     <w:p>
       <w:pPr>
-        <w:pStyle w:val="Textkrper"/>
+        <w:pStyle w:val="BodyText"/>
         <w:rPr>
           <w:sz w:val="22"/>
           <w:szCs w:val="22"/>
@@ -13379,7 +13162,7 @@
     </w:p>
     <w:p>
       <w:pPr>
-        <w:pStyle w:val="Textkrper"/>
+        <w:pStyle w:val="BodyText"/>
         <w:rPr>
           <w:rFonts w:ascii="Roboto" w:hAnsi="Roboto" w:cs="Times New Roman"/>
           <w:b w:val="0"/>
@@ -13521,7 +13304,7 @@
     </w:p>
     <w:p>
       <w:pPr>
-        <w:pStyle w:val="Textkrper"/>
+        <w:pStyle w:val="BodyText"/>
         <w:ind w:left="710" w:hanging="710"/>
         <w:rPr>
           <w:rFonts w:ascii="Roboto" w:hAnsi="Roboto" w:cs="Times New Roman"/>
@@ -13685,7 +13468,7 @@
     </w:p>
     <w:p>
       <w:pPr>
-        <w:pStyle w:val="Textkrper"/>
+        <w:pStyle w:val="BodyText"/>
         <w:rPr>
           <w:lang w:val="en-US" w:eastAsia="en-US"/>
         </w:rPr>
@@ -13693,7 +13476,7 @@
     </w:p>
     <w:p>
       <w:pPr>
-        <w:pStyle w:val="Textkrper"/>
+        <w:pStyle w:val="BodyText"/>
         <w:rPr>
           <w:sz w:val="22"/>
           <w:szCs w:val="22"/>
@@ -13703,7 +13486,7 @@
     </w:p>
     <w:p>
       <w:pPr>
-        <w:pStyle w:val="berschrift2"/>
+        <w:pStyle w:val="Heading2"/>
         <w:pBdr>
           <w:top w:val="single" w:sz="6" w:space="1" w:color="auto"/>
           <w:bottom w:val="single" w:sz="6" w:space="1" w:color="auto"/>
@@ -13840,7 +13623,7 @@
     </w:p>
     <w:p>
       <w:pPr>
-        <w:pStyle w:val="Textkrper"/>
+        <w:pStyle w:val="BodyText"/>
         <w:rPr>
           <w:rFonts w:eastAsiaTheme="minorHAnsi"/>
           <w:sz w:val="22"/>
@@ -13851,7 +13634,7 @@
     </w:p>
     <w:p>
       <w:pPr>
-        <w:pStyle w:val="Textkrper"/>
+        <w:pStyle w:val="BodyText"/>
         <w:rPr>
           <w:rFonts w:ascii="Roboto" w:hAnsi="Roboto" w:cs="Times New Roman"/>
           <w:b w:val="0"/>
@@ -13982,7 +13765,7 @@
     </w:p>
     <w:p>
       <w:pPr>
-        <w:pStyle w:val="Textkrper"/>
+        <w:pStyle w:val="BodyText"/>
         <w:ind w:left="710" w:hanging="710"/>
         <w:rPr>
           <w:rFonts w:ascii="Roboto" w:hAnsi="Roboto" w:cs="Times New Roman"/>
@@ -14317,17 +14100,17 @@
     </w:p>
     <w:p>
       <w:pPr>
-        <w:pStyle w:val="Textkrper"/>
-        <w:rPr>
-          <w:sz w:val="22"/>
-          <w:szCs w:val="22"/>
-          <w:lang w:val="en-US"/>
-        </w:rPr>
-      </w:pPr>
-    </w:p>
-    <w:p>
-      <w:pPr>
-        <w:pStyle w:val="Textkrper"/>
+        <w:pStyle w:val="BodyText"/>
+        <w:rPr>
+          <w:sz w:val="22"/>
+          <w:szCs w:val="22"/>
+          <w:lang w:val="en-US"/>
+        </w:rPr>
+      </w:pPr>
+    </w:p>
+    <w:p>
+      <w:pPr>
+        <w:pStyle w:val="BodyText"/>
         <w:rPr>
           <w:rFonts w:ascii="Roboto" w:hAnsi="Roboto" w:cs="Times New Roman"/>
           <w:b w:val="0"/>
@@ -14728,17 +14511,17 @@
     </w:p>
     <w:p>
       <w:pPr>
-        <w:pStyle w:val="Textkrper"/>
-        <w:rPr>
-          <w:sz w:val="22"/>
-          <w:szCs w:val="22"/>
-          <w:lang w:val="en-US"/>
-        </w:rPr>
-      </w:pPr>
-    </w:p>
-    <w:p>
-      <w:pPr>
-        <w:pStyle w:val="Textkrper"/>
+        <w:pStyle w:val="BodyText"/>
+        <w:rPr>
+          <w:sz w:val="22"/>
+          <w:szCs w:val="22"/>
+          <w:lang w:val="en-US"/>
+        </w:rPr>
+      </w:pPr>
+    </w:p>
+    <w:p>
+      <w:pPr>
+        <w:pStyle w:val="BodyText"/>
         <w:rPr>
           <w:rFonts w:ascii="Roboto" w:hAnsi="Roboto" w:cs="Times New Roman"/>
           <w:b w:val="0"/>
@@ -15213,17 +14996,17 @@
     </w:p>
     <w:p>
       <w:pPr>
-        <w:pStyle w:val="Textkrper"/>
-        <w:rPr>
-          <w:sz w:val="22"/>
-          <w:szCs w:val="22"/>
-          <w:lang w:val="en-US"/>
-        </w:rPr>
-      </w:pPr>
-    </w:p>
-    <w:p>
-      <w:pPr>
-        <w:pStyle w:val="Textkrper"/>
+        <w:pStyle w:val="BodyText"/>
+        <w:rPr>
+          <w:sz w:val="22"/>
+          <w:szCs w:val="22"/>
+          <w:lang w:val="en-US"/>
+        </w:rPr>
+      </w:pPr>
+    </w:p>
+    <w:p>
+      <w:pPr>
+        <w:pStyle w:val="BodyText"/>
         <w:rPr>
           <w:rFonts w:ascii="Roboto" w:hAnsi="Roboto" w:cs="Times New Roman"/>
           <w:b w:val="0"/>
@@ -15608,7 +15391,7 @@
     </w:p>
     <w:p>
       <w:pPr>
-        <w:pStyle w:val="Textkrper"/>
+        <w:pStyle w:val="BodyText"/>
         <w:rPr>
           <w:rFonts w:ascii="Roboto" w:hAnsi="Roboto" w:cs="Times New Roman"/>
           <w:b w:val="0"/>
@@ -15701,7 +15484,7 @@
     </w:p>
     <w:p>
       <w:pPr>
-        <w:pStyle w:val="Textkrper"/>
+        <w:pStyle w:val="BodyText"/>
         <w:rPr>
           <w:rFonts w:ascii="Roboto" w:hAnsi="Roboto"/>
           <w:b w:val="0"/>
@@ -15803,7 +15586,7 @@
     </w:p>
     <w:p>
       <w:pPr>
-        <w:pStyle w:val="Textkrper"/>
+        <w:pStyle w:val="BodyText"/>
         <w:ind w:left="2832" w:firstLine="708"/>
         <w:rPr>
           <w:rFonts w:ascii="Roboto" w:hAnsi="Roboto" w:cs="Times New Roman"/>
@@ -15850,7 +15633,7 @@
     </w:p>
     <w:p>
       <w:pPr>
-        <w:pStyle w:val="Textkrper"/>
+        <w:pStyle w:val="BodyText"/>
         <w:rPr>
           <w:rFonts w:ascii="Roboto" w:hAnsi="Roboto"/>
           <w:b w:val="0"/>
@@ -16171,7 +15954,7 @@
     </w:p>
     <w:p>
       <w:pPr>
-        <w:pStyle w:val="berschrift2"/>
+        <w:pStyle w:val="Heading2"/>
         <w:pBdr>
           <w:top w:val="single" w:sz="6" w:space="1" w:color="auto"/>
           <w:bottom w:val="single" w:sz="6" w:space="1" w:color="auto"/>
@@ -16350,7 +16133,7 @@
     </w:p>
     <w:p>
       <w:pPr>
-        <w:pStyle w:val="Textkrper"/>
+        <w:pStyle w:val="BodyText"/>
         <w:rPr>
           <w:sz w:val="22"/>
           <w:szCs w:val="22"/>
@@ -16360,7 +16143,7 @@
     </w:p>
     <w:p>
       <w:pPr>
-        <w:pStyle w:val="Textkrper"/>
+        <w:pStyle w:val="BodyText"/>
         <w:rPr>
           <w:rFonts w:ascii="Roboto" w:eastAsiaTheme="minorHAnsi" w:hAnsi="Roboto" w:cstheme="minorBidi"/>
           <w:b w:val="0"/>
@@ -16491,7 +16274,7 @@
     </w:p>
     <w:p>
       <w:pPr>
-        <w:pStyle w:val="Textkrper"/>
+        <w:pStyle w:val="BodyText"/>
         <w:ind w:left="710" w:hanging="710"/>
         <w:rPr>
           <w:rFonts w:ascii="Roboto" w:eastAsiaTheme="minorHAnsi" w:hAnsi="Roboto" w:cstheme="minorBidi"/>
@@ -16538,7 +16321,7 @@
     </w:p>
     <w:p>
       <w:pPr>
-        <w:pStyle w:val="Textkrper"/>
+        <w:pStyle w:val="BodyText"/>
         <w:ind w:left="710" w:firstLine="706"/>
         <w:rPr>
           <w:rFonts w:ascii="Roboto" w:hAnsi="Roboto" w:cs="Times New Roman"/>
@@ -16651,7 +16434,7 @@
     </w:p>
     <w:p>
       <w:pPr>
-        <w:pStyle w:val="Textkrper"/>
+        <w:pStyle w:val="BodyText"/>
         <w:rPr>
           <w:sz w:val="22"/>
           <w:szCs w:val="22"/>
@@ -16861,7 +16644,7 @@
     </w:p>
     <w:p>
       <w:pPr>
-        <w:pStyle w:val="Textkrper"/>
+        <w:pStyle w:val="BodyText"/>
         <w:rPr>
           <w:rFonts w:ascii="Roboto" w:hAnsi="Roboto"/>
           <w:sz w:val="22"/>
@@ -17425,7 +17208,7 @@
     </w:p>
     <w:p>
       <w:pPr>
-        <w:pStyle w:val="Textkrper"/>
+        <w:pStyle w:val="BodyText"/>
         <w:rPr>
           <w:sz w:val="22"/>
           <w:szCs w:val="22"/>
@@ -17964,7 +17747,7 @@
     </w:p>
     <w:p>
       <w:pPr>
-        <w:pStyle w:val="berschrift2"/>
+        <w:pStyle w:val="Heading2"/>
         <w:pBdr>
           <w:top w:val="single" w:sz="6" w:space="1" w:color="auto"/>
           <w:bottom w:val="single" w:sz="6" w:space="1" w:color="auto"/>
@@ -18083,7 +17866,7 @@
     </w:p>
     <w:p>
       <w:pPr>
-        <w:pStyle w:val="Textkrper"/>
+        <w:pStyle w:val="BodyText"/>
         <w:rPr>
           <w:sz w:val="22"/>
           <w:szCs w:val="22"/>
@@ -18093,7 +17876,7 @@
     </w:p>
     <w:p>
       <w:pPr>
-        <w:pStyle w:val="Textkrper"/>
+        <w:pStyle w:val="BodyText"/>
         <w:rPr>
           <w:rFonts w:ascii="Roboto" w:eastAsiaTheme="minorHAnsi" w:hAnsi="Roboto" w:cstheme="minorBidi"/>
           <w:b w:val="0"/>
@@ -18235,7 +18018,7 @@
     </w:p>
     <w:p>
       <w:pPr>
-        <w:pStyle w:val="Textkrper"/>
+        <w:pStyle w:val="BodyText"/>
         <w:ind w:left="710" w:hanging="710"/>
         <w:rPr>
           <w:rFonts w:ascii="Roboto" w:hAnsi="Roboto" w:cs="Times New Roman"/>
@@ -18380,7 +18163,7 @@
     </w:p>
     <w:p>
       <w:pPr>
-        <w:pStyle w:val="berschrift2"/>
+        <w:pStyle w:val="Heading2"/>
         <w:pBdr>
           <w:top w:val="single" w:sz="6" w:space="1" w:color="auto"/>
           <w:bottom w:val="single" w:sz="6" w:space="1" w:color="auto"/>
@@ -18524,7 +18307,7 @@
     </w:p>
     <w:p>
       <w:pPr>
-        <w:pStyle w:val="Textkrper"/>
+        <w:pStyle w:val="BodyText"/>
         <w:rPr>
           <w:sz w:val="22"/>
           <w:szCs w:val="22"/>
@@ -18589,7 +18372,7 @@
     </w:p>
     <w:p>
       <w:pPr>
-        <w:pStyle w:val="Textkrper"/>
+        <w:pStyle w:val="BodyText"/>
         <w:ind w:left="708" w:firstLine="708"/>
         <w:rPr>
           <w:rFonts w:ascii="Roboto" w:eastAsiaTheme="minorHAnsi" w:hAnsi="Roboto" w:cstheme="minorBidi"/>
@@ -18687,6 +18470,7 @@
         </w:rPr>
         <w:t xml:space="preserve">your system </w:t>
       </w:r>
+      <w:proofErr w:type="gramStart"/>
       <w:r>
         <w:rPr>
           <w:rFonts w:ascii="Roboto" w:hAnsi="Roboto"/>
@@ -18694,6 +18478,7 @@
         </w:rPr>
         <w:t>are</w:t>
       </w:r>
+      <w:proofErr w:type="gramEnd"/>
       <w:r>
         <w:rPr>
           <w:rFonts w:ascii="Roboto" w:hAnsi="Roboto"/>
@@ -19093,7 +18878,7 @@
     </w:p>
     <w:p>
       <w:pPr>
-        <w:pStyle w:val="berschrift2"/>
+        <w:pStyle w:val="Heading2"/>
         <w:pBdr>
           <w:top w:val="single" w:sz="6" w:space="1" w:color="auto"/>
           <w:bottom w:val="single" w:sz="6" w:space="1" w:color="auto"/>
@@ -19259,7 +19044,7 @@
     </w:p>
     <w:p>
       <w:pPr>
-        <w:pStyle w:val="Textkrper"/>
+        <w:pStyle w:val="BodyText"/>
         <w:rPr>
           <w:rFonts w:ascii="Roboto" w:hAnsi="Roboto"/>
           <w:sz w:val="22"/>
@@ -19802,7 +19587,7 @@
     </w:p>
     <w:p>
       <w:pPr>
-        <w:pStyle w:val="Textkrper"/>
+        <w:pStyle w:val="BodyText"/>
         <w:rPr>
           <w:sz w:val="22"/>
           <w:szCs w:val="22"/>
@@ -20489,7 +20274,7 @@
     </w:p>
     <w:p>
       <w:pPr>
-        <w:pStyle w:val="Textkrper"/>
+        <w:pStyle w:val="BodyText"/>
         <w:rPr>
           <w:sz w:val="22"/>
           <w:szCs w:val="22"/>
@@ -21064,7 +20849,7 @@
     </w:p>
     <w:p>
       <w:pPr>
-        <w:pStyle w:val="Textkrper"/>
+        <w:pStyle w:val="BodyText"/>
         <w:rPr>
           <w:sz w:val="22"/>
           <w:szCs w:val="22"/>
@@ -21149,7 +20934,7 @@
     </w:p>
     <w:p>
       <w:pPr>
-        <w:pStyle w:val="Textkrper"/>
+        <w:pStyle w:val="BodyText"/>
         <w:rPr>
           <w:rFonts w:ascii="Roboto" w:eastAsiaTheme="minorHAnsi" w:hAnsi="Roboto" w:cstheme="minorBidi"/>
           <w:b w:val="0"/>
@@ -21251,7 +21036,7 @@
     </w:p>
     <w:p>
       <w:pPr>
-        <w:pStyle w:val="Textkrper"/>
+        <w:pStyle w:val="BodyText"/>
         <w:rPr>
           <w:rFonts w:ascii="Roboto" w:eastAsiaTheme="minorHAnsi" w:hAnsi="Roboto" w:cstheme="minorBidi"/>
           <w:b w:val="0"/>
@@ -21774,7 +21559,7 @@
     </w:p>
     <w:p>
       <w:pPr>
-        <w:pStyle w:val="Textkrper"/>
+        <w:pStyle w:val="BodyText"/>
         <w:rPr>
           <w:sz w:val="22"/>
           <w:szCs w:val="22"/>
@@ -21817,7 +21602,7 @@
     </w:p>
     <w:p>
       <w:pPr>
-        <w:pStyle w:val="Textkrper"/>
+        <w:pStyle w:val="BodyText"/>
         <w:rPr>
           <w:rFonts w:ascii="Roboto" w:eastAsiaTheme="minorHAnsi" w:hAnsi="Roboto" w:cstheme="minorBidi"/>
           <w:b w:val="0"/>
@@ -21930,7 +21715,7 @@
     </w:p>
     <w:p>
       <w:pPr>
-        <w:pStyle w:val="Textkrper"/>
+        <w:pStyle w:val="BodyText"/>
         <w:rPr>
           <w:rFonts w:ascii="Roboto" w:eastAsiaTheme="minorHAnsi" w:hAnsi="Roboto" w:cstheme="minorBidi"/>
           <w:b w:val="0"/>
@@ -22207,7 +21992,7 @@
     </w:p>
     <w:p>
       <w:pPr>
-        <w:pStyle w:val="Textkrper"/>
+        <w:pStyle w:val="BodyText"/>
         <w:rPr>
           <w:sz w:val="22"/>
           <w:szCs w:val="22"/>
@@ -22362,7 +22147,7 @@
     </w:p>
     <w:p>
       <w:pPr>
-        <w:pStyle w:val="Textkrper"/>
+        <w:pStyle w:val="BodyText"/>
         <w:rPr>
           <w:sz w:val="22"/>
           <w:szCs w:val="22"/>
@@ -22833,7 +22618,7 @@
     </w:p>
     <w:p>
       <w:pPr>
-        <w:pStyle w:val="Textkrper"/>
+        <w:pStyle w:val="BodyText"/>
         <w:rPr>
           <w:sz w:val="22"/>
           <w:szCs w:val="22"/>
@@ -23133,7 +22918,7 @@
     </w:p>
     <w:p>
       <w:pPr>
-        <w:pStyle w:val="berschrift2"/>
+        <w:pStyle w:val="Heading2"/>
         <w:pBdr>
           <w:top w:val="single" w:sz="6" w:space="1" w:color="auto"/>
           <w:bottom w:val="single" w:sz="6" w:space="1" w:color="auto"/>
@@ -23346,7 +23131,7 @@
     </w:p>
     <w:p>
       <w:pPr>
-        <w:pStyle w:val="Textkrper"/>
+        <w:pStyle w:val="BodyText"/>
         <w:rPr>
           <w:sz w:val="22"/>
           <w:szCs w:val="22"/>
@@ -23616,7 +23401,7 @@
     </w:p>
     <w:p>
       <w:pPr>
-        <w:pStyle w:val="Textkrper"/>
+        <w:pStyle w:val="BodyText"/>
         <w:rPr>
           <w:lang w:val="en-US" w:eastAsia="en-US"/>
         </w:rPr>
@@ -23624,7 +23409,7 @@
     </w:p>
     <w:p>
       <w:pPr>
-        <w:pStyle w:val="Textkrper"/>
+        <w:pStyle w:val="BodyText"/>
         <w:rPr>
           <w:rFonts w:ascii="Roboto" w:hAnsi="Roboto"/>
           <w:sz w:val="22"/>
@@ -23651,12 +23436,13 @@
           <w:szCs w:val="28"/>
           <w:lang w:val="en-GB"/>
         </w:rPr>
+        <w:lastRenderedPageBreak/>
         <w:br w:type="page"/>
       </w:r>
     </w:p>
     <w:p>
       <w:pPr>
-        <w:pStyle w:val="berschrift2"/>
+        <w:pStyle w:val="Heading2"/>
         <w:pBdr>
           <w:top w:val="single" w:sz="6" w:space="1" w:color="auto"/>
           <w:bottom w:val="single" w:sz="6" w:space="1" w:color="auto"/>
@@ -23848,7 +23634,7 @@
     </w:p>
     <w:p>
       <w:pPr>
-        <w:pStyle w:val="Textkrper"/>
+        <w:pStyle w:val="BodyText"/>
         <w:rPr>
           <w:sz w:val="22"/>
           <w:szCs w:val="22"/>
@@ -24167,7 +23953,7 @@
 <w:ftr xmlns:wpc="http://schemas.microsoft.com/office/word/2010/wordprocessingCanvas" xmlns:cx="http://schemas.microsoft.com/office/drawing/2014/chartex" xmlns:cx1="http://schemas.microsoft.com/office/drawing/2015/9/8/chartex" xmlns:cx2="http://schemas.microsoft.com/office/drawing/2015/10/21/chartex" xmlns:cx3="http://schemas.microsoft.com/office/drawing/2016/5/9/chartex" xmlns:cx4="http://schemas.microsoft.com/office/drawing/2016/5/10/chartex" xmlns:cx5="http://schemas.microsoft.com/office/drawing/2016/5/11/chartex" xmlns:cx6="http://schemas.microsoft.com/office/drawing/2016/5/12/chartex" xmlns:cx7="http://schemas.microsoft.com/office/drawing/2016/5/13/chartex" xmlns:cx8="http://schemas.microsoft.com/office/drawing/2016/5/14/chartex" xmlns:mc="http://schemas.openxmlformats.org/markup-compatibility/2006" xmlns:aink="http://schemas.microsoft.com/office/drawing/2016/ink" xmlns:am3d="http://schemas.microsoft.com/office/drawing/2017/model3d" xmlns:o="urn:schemas-microsoft-com:office:office" xmlns:r="http://schemas.openxmlformats.org/officeDocument/2006/relationships" xmlns:m="http://schemas.openxmlformats.org/officeDocument/2006/math" xmlns:v="urn:schemas-microsoft-com:vml" xmlns:wp14="http://schemas.microsoft.com/office/word/2010/wordprocessingDrawing" xmlns:wp="http://schemas.openxmlformats.org/drawingml/2006/wordprocessingDrawing" xmlns:w10="urn:schemas-microsoft-com:office:word" xmlns:w="http://schemas.openxmlformats.org/wordprocessingml/2006/main" xmlns:w14="http://schemas.microsoft.com/office/word/2010/wordml" xmlns:w15="http://schemas.microsoft.com/office/word/2012/wordml" xmlns:w16cex="http://schemas.microsoft.com/office/word/2018/wordml/cex" xmlns:w16cid="http://schemas.microsoft.com/office/word/2016/wordml/cid" xmlns:w16="http://schemas.microsoft.com/office/word/2018/wordml" xmlns:w16se="http://schemas.microsoft.com/office/word/2015/wordml/symex" xmlns:wpg="http://schemas.microsoft.com/office/word/2010/wordprocessingGroup" xmlns:wpi="http://schemas.microsoft.com/office/word/2010/wordprocessingInk" xmlns:wne="http://schemas.microsoft.com/office/word/2006/wordml" xmlns:wps="http://schemas.microsoft.com/office/word/2010/wordprocessingShape" mc:Ignorable="w14 w15 w16se w16cid w16 w16cex wp14">
   <w:p>
     <w:pPr>
-      <w:pStyle w:val="Fuzeile"/>
+      <w:pStyle w:val="Footer"/>
     </w:pPr>
   </w:p>
 </w:ftr>
@@ -24175,12 +23961,9 @@
 
 <file path=word/footer2.xml><?xml version="1.0" encoding="utf-8"?>
 <w:ftr xmlns:wpc="http://schemas.microsoft.com/office/word/2010/wordprocessingCanvas" xmlns:cx="http://schemas.microsoft.com/office/drawing/2014/chartex" xmlns:cx1="http://schemas.microsoft.com/office/drawing/2015/9/8/chartex" xmlns:cx2="http://schemas.microsoft.com/office/drawing/2015/10/21/chartex" xmlns:cx3="http://schemas.microsoft.com/office/drawing/2016/5/9/chartex" xmlns:cx4="http://schemas.microsoft.com/office/drawing/2016/5/10/chartex" xmlns:cx5="http://schemas.microsoft.com/office/drawing/2016/5/11/chartex" xmlns:cx6="http://schemas.microsoft.com/office/drawing/2016/5/12/chartex" xmlns:cx7="http://schemas.microsoft.com/office/drawing/2016/5/13/chartex" xmlns:cx8="http://schemas.microsoft.com/office/drawing/2016/5/14/chartex" xmlns:mc="http://schemas.openxmlformats.org/markup-compatibility/2006" xmlns:aink="http://schemas.microsoft.com/office/drawing/2016/ink" xmlns:am3d="http://schemas.microsoft.com/office/drawing/2017/model3d" xmlns:o="urn:schemas-microsoft-com:office:office" xmlns:r="http://schemas.openxmlformats.org/officeDocument/2006/relationships" xmlns:m="http://schemas.openxmlformats.org/officeDocument/2006/math" xmlns:v="urn:schemas-microsoft-com:vml" xmlns:wp14="http://schemas.microsoft.com/office/word/2010/wordprocessingDrawing" xmlns:wp="http://schemas.openxmlformats.org/drawingml/2006/wordprocessingDrawing" xmlns:w10="urn:schemas-microsoft-com:office:word" xmlns:w="http://schemas.openxmlformats.org/wordprocessingml/2006/main" xmlns:w14="http://schemas.microsoft.com/office/word/2010/wordml" xmlns:w15="http://schemas.microsoft.com/office/word/2012/wordml" xmlns:w16cex="http://schemas.microsoft.com/office/word/2018/wordml/cex" xmlns:w16cid="http://schemas.microsoft.com/office/word/2016/wordml/cid" xmlns:w16="http://schemas.microsoft.com/office/word/2018/wordml" xmlns:w16se="http://schemas.microsoft.com/office/word/2015/wordml/symex" xmlns:wpg="http://schemas.microsoft.com/office/word/2010/wordprocessingGroup" xmlns:wpi="http://schemas.microsoft.com/office/word/2010/wordprocessingInk" xmlns:wne="http://schemas.microsoft.com/office/word/2006/wordml" xmlns:wps="http://schemas.microsoft.com/office/word/2010/wordprocessingShape" mc:Ignorable="w14 w15 w16se w16cid w16 w16cex wp14">
-  <w:bookmarkStart w:id="7" w:name="OLE_LINK7"/>
-  <w:bookmarkStart w:id="8" w:name="OLE_LINK8"/>
-  <w:bookmarkStart w:id="9" w:name="_Hlk50126653"/>
   <w:p>
     <w:pPr>
-      <w:pStyle w:val="Fuzeile"/>
+      <w:pStyle w:val="Footer"/>
       <w:spacing w:line="360" w:lineRule="auto"/>
       <w:rPr>
         <w:rFonts w:ascii="Roboto" w:hAnsi="Roboto"/>
@@ -24191,6 +23974,9 @@
         <w:lang w:val="en-US"/>
       </w:rPr>
     </w:pPr>
+    <w:bookmarkStart w:id="7" w:name="OLE_LINK7"/>
+    <w:bookmarkStart w:id="8" w:name="OLE_LINK8"/>
+    <w:bookmarkStart w:id="9" w:name="_Hlk50126653"/>
     <w:r>
       <w:rPr>
         <w:rFonts w:ascii="Roboto" w:hAnsi="Roboto"/>
@@ -24582,7 +24368,7 @@
         <w:szCs w:val="16"/>
         <w:lang w:val="en-US"/>
       </w:rPr>
-      <w:t>2</w:t>
+      <w:t>3</w:t>
     </w:r>
     <w:r>
       <w:rPr>
@@ -24651,7 +24437,7 @@
 <w:ftr xmlns:wpc="http://schemas.microsoft.com/office/word/2010/wordprocessingCanvas" xmlns:cx="http://schemas.microsoft.com/office/drawing/2014/chartex" xmlns:cx1="http://schemas.microsoft.com/office/drawing/2015/9/8/chartex" xmlns:cx2="http://schemas.microsoft.com/office/drawing/2015/10/21/chartex" xmlns:cx3="http://schemas.microsoft.com/office/drawing/2016/5/9/chartex" xmlns:cx4="http://schemas.microsoft.com/office/drawing/2016/5/10/chartex" xmlns:cx5="http://schemas.microsoft.com/office/drawing/2016/5/11/chartex" xmlns:cx6="http://schemas.microsoft.com/office/drawing/2016/5/12/chartex" xmlns:cx7="http://schemas.microsoft.com/office/drawing/2016/5/13/chartex" xmlns:cx8="http://schemas.microsoft.com/office/drawing/2016/5/14/chartex" xmlns:mc="http://schemas.openxmlformats.org/markup-compatibility/2006" xmlns:aink="http://schemas.microsoft.com/office/drawing/2016/ink" xmlns:am3d="http://schemas.microsoft.com/office/drawing/2017/model3d" xmlns:o="urn:schemas-microsoft-com:office:office" xmlns:r="http://schemas.openxmlformats.org/officeDocument/2006/relationships" xmlns:m="http://schemas.openxmlformats.org/officeDocument/2006/math" xmlns:v="urn:schemas-microsoft-com:vml" xmlns:wp14="http://schemas.microsoft.com/office/word/2010/wordprocessingDrawing" xmlns:wp="http://schemas.openxmlformats.org/drawingml/2006/wordprocessingDrawing" xmlns:w10="urn:schemas-microsoft-com:office:word" xmlns:w="http://schemas.openxmlformats.org/wordprocessingml/2006/main" xmlns:w14="http://schemas.microsoft.com/office/word/2010/wordml" xmlns:w15="http://schemas.microsoft.com/office/word/2012/wordml" xmlns:w16cex="http://schemas.microsoft.com/office/word/2018/wordml/cex" xmlns:w16cid="http://schemas.microsoft.com/office/word/2016/wordml/cid" xmlns:w16="http://schemas.microsoft.com/office/word/2018/wordml" xmlns:w16se="http://schemas.microsoft.com/office/word/2015/wordml/symex" xmlns:wpg="http://schemas.microsoft.com/office/word/2010/wordprocessingGroup" xmlns:wpi="http://schemas.microsoft.com/office/word/2010/wordprocessingInk" xmlns:wne="http://schemas.microsoft.com/office/word/2006/wordml" xmlns:wps="http://schemas.microsoft.com/office/word/2010/wordprocessingShape" mc:Ignorable="w14 w15 w16se w16cid w16 w16cex wp14">
   <w:p>
     <w:pPr>
-      <w:pStyle w:val="Fuzeile"/>
+      <w:pStyle w:val="Footer"/>
     </w:pPr>
   </w:p>
 </w:ftr>
@@ -24683,7 +24469,7 @@
 <w:hdr xmlns:wpc="http://schemas.microsoft.com/office/word/2010/wordprocessingCanvas" xmlns:cx="http://schemas.microsoft.com/office/drawing/2014/chartex" xmlns:cx1="http://schemas.microsoft.com/office/drawing/2015/9/8/chartex" xmlns:cx2="http://schemas.microsoft.com/office/drawing/2015/10/21/chartex" xmlns:cx3="http://schemas.microsoft.com/office/drawing/2016/5/9/chartex" xmlns:cx4="http://schemas.microsoft.com/office/drawing/2016/5/10/chartex" xmlns:cx5="http://schemas.microsoft.com/office/drawing/2016/5/11/chartex" xmlns:cx6="http://schemas.microsoft.com/office/drawing/2016/5/12/chartex" xmlns:cx7="http://schemas.microsoft.com/office/drawing/2016/5/13/chartex" xmlns:cx8="http://schemas.microsoft.com/office/drawing/2016/5/14/chartex" xmlns:mc="http://schemas.openxmlformats.org/markup-compatibility/2006" xmlns:aink="http://schemas.microsoft.com/office/drawing/2016/ink" xmlns:am3d="http://schemas.microsoft.com/office/drawing/2017/model3d" xmlns:o="urn:schemas-microsoft-com:office:office" xmlns:r="http://schemas.openxmlformats.org/officeDocument/2006/relationships" xmlns:m="http://schemas.openxmlformats.org/officeDocument/2006/math" xmlns:v="urn:schemas-microsoft-com:vml" xmlns:wp14="http://schemas.microsoft.com/office/word/2010/wordprocessingDrawing" xmlns:wp="http://schemas.openxmlformats.org/drawingml/2006/wordprocessingDrawing" xmlns:w10="urn:schemas-microsoft-com:office:word" xmlns:w="http://schemas.openxmlformats.org/wordprocessingml/2006/main" xmlns:w14="http://schemas.microsoft.com/office/word/2010/wordml" xmlns:w15="http://schemas.microsoft.com/office/word/2012/wordml" xmlns:w16cex="http://schemas.microsoft.com/office/word/2018/wordml/cex" xmlns:w16cid="http://schemas.microsoft.com/office/word/2016/wordml/cid" xmlns:w16="http://schemas.microsoft.com/office/word/2018/wordml" xmlns:w16se="http://schemas.microsoft.com/office/word/2015/wordml/symex" xmlns:wpg="http://schemas.microsoft.com/office/word/2010/wordprocessingGroup" xmlns:wpi="http://schemas.microsoft.com/office/word/2010/wordprocessingInk" xmlns:wne="http://schemas.microsoft.com/office/word/2006/wordml" xmlns:wps="http://schemas.microsoft.com/office/word/2010/wordprocessingShape" mc:Ignorable="w14 w15 w16se w16cid w16 w16cex wp14">
   <w:p>
     <w:pPr>
-      <w:pStyle w:val="Kopfzeile"/>
+      <w:pStyle w:val="Header"/>
     </w:pPr>
   </w:p>
 </w:hdr>
@@ -24711,7 +24497,7 @@
         </w:tcPr>
         <w:p>
           <w:pPr>
-            <w:pStyle w:val="Kopfzeile"/>
+            <w:pStyle w:val="Header"/>
             <w:tabs>
               <w:tab w:val="clear" w:pos="9072"/>
               <w:tab w:val="right" w:pos="9900"/>
@@ -24725,7 +24511,7 @@
           </w:pPr>
           <w:r>
             <w:rPr>
-              <w:rStyle w:val="Seitenzahl"/>
+              <w:rStyle w:val="PageNumber"/>
               <w:rFonts w:ascii="Roboto" w:hAnsi="Roboto" w:cs="Arial"/>
               <w:color w:val="215868" w:themeColor="accent5" w:themeShade="80"/>
               <w:sz w:val="34"/>
@@ -24736,7 +24522,7 @@
           </w:r>
           <w:r>
             <w:rPr>
-              <w:rStyle w:val="Seitenzahl"/>
+              <w:rStyle w:val="PageNumber"/>
               <w:rFonts w:ascii="Roboto" w:hAnsi="Roboto" w:cs="Arial"/>
               <w:color w:val="215868" w:themeColor="accent5" w:themeShade="80"/>
               <w:sz w:val="34"/>
@@ -24748,7 +24534,7 @@
           </w:r>
           <w:r>
             <w:rPr>
-              <w:rStyle w:val="Seitenzahl"/>
+              <w:rStyle w:val="PageNumber"/>
               <w:rFonts w:ascii="Roboto" w:hAnsi="Roboto" w:cs="Arial"/>
               <w:color w:val="215868" w:themeColor="accent5" w:themeShade="80"/>
               <w:sz w:val="34"/>
@@ -24759,7 +24545,7 @@
           </w:r>
           <w:r>
             <w:rPr>
-              <w:rStyle w:val="Seitenzahl"/>
+              <w:rStyle w:val="PageNumber"/>
               <w:rFonts w:ascii="Roboto" w:hAnsi="Roboto" w:cs="Arial"/>
               <w:color w:val="215868" w:themeColor="accent5" w:themeShade="80"/>
               <w:sz w:val="34"/>
@@ -24771,7 +24557,7 @@
           </w:r>
           <w:r>
             <w:rPr>
-              <w:rStyle w:val="Seitenzahl"/>
+              <w:rStyle w:val="PageNumber"/>
               <w:rFonts w:ascii="Roboto" w:hAnsi="Roboto" w:cs="Arial"/>
               <w:color w:val="215868" w:themeColor="accent5" w:themeShade="80"/>
               <w:sz w:val="34"/>
@@ -24788,7 +24574,7 @@
         </w:tcPr>
         <w:p>
           <w:pPr>
-            <w:pStyle w:val="Kopfzeile"/>
+            <w:pStyle w:val="Header"/>
             <w:tabs>
               <w:tab w:val="clear" w:pos="9072"/>
               <w:tab w:val="right" w:pos="9900"/>
@@ -24796,7 +24582,7 @@
             <w:spacing w:after="120"/>
             <w:jc w:val="right"/>
             <w:rPr>
-              <w:rStyle w:val="Seitenzahl"/>
+              <w:rStyle w:val="PageNumber"/>
               <w:rFonts w:ascii="Arial" w:hAnsi="Arial" w:cs="Arial"/>
               <w:sz w:val="16"/>
             </w:rPr>
@@ -24862,7 +24648,7 @@
   </w:tbl>
   <w:p>
     <w:pPr>
-      <w:pStyle w:val="Kopfzeile"/>
+      <w:pStyle w:val="Header"/>
       <w:tabs>
         <w:tab w:val="clear" w:pos="9072"/>
         <w:tab w:val="right" w:pos="9900"/>
@@ -24882,7 +24668,7 @@
 <w:hdr xmlns:wpc="http://schemas.microsoft.com/office/word/2010/wordprocessingCanvas" xmlns:cx="http://schemas.microsoft.com/office/drawing/2014/chartex" xmlns:cx1="http://schemas.microsoft.com/office/drawing/2015/9/8/chartex" xmlns:cx2="http://schemas.microsoft.com/office/drawing/2015/10/21/chartex" xmlns:cx3="http://schemas.microsoft.com/office/drawing/2016/5/9/chartex" xmlns:cx4="http://schemas.microsoft.com/office/drawing/2016/5/10/chartex" xmlns:cx5="http://schemas.microsoft.com/office/drawing/2016/5/11/chartex" xmlns:cx6="http://schemas.microsoft.com/office/drawing/2016/5/12/chartex" xmlns:cx7="http://schemas.microsoft.com/office/drawing/2016/5/13/chartex" xmlns:cx8="http://schemas.microsoft.com/office/drawing/2016/5/14/chartex" xmlns:mc="http://schemas.openxmlformats.org/markup-compatibility/2006" xmlns:aink="http://schemas.microsoft.com/office/drawing/2016/ink" xmlns:am3d="http://schemas.microsoft.com/office/drawing/2017/model3d" xmlns:o="urn:schemas-microsoft-com:office:office" xmlns:r="http://schemas.openxmlformats.org/officeDocument/2006/relationships" xmlns:m="http://schemas.openxmlformats.org/officeDocument/2006/math" xmlns:v="urn:schemas-microsoft-com:vml" xmlns:wp14="http://schemas.microsoft.com/office/word/2010/wordprocessingDrawing" xmlns:wp="http://schemas.openxmlformats.org/drawingml/2006/wordprocessingDrawing" xmlns:w10="urn:schemas-microsoft-com:office:word" xmlns:w="http://schemas.openxmlformats.org/wordprocessingml/2006/main" xmlns:w14="http://schemas.microsoft.com/office/word/2010/wordml" xmlns:w15="http://schemas.microsoft.com/office/word/2012/wordml" xmlns:w16cex="http://schemas.microsoft.com/office/word/2018/wordml/cex" xmlns:w16cid="http://schemas.microsoft.com/office/word/2016/wordml/cid" xmlns:w16="http://schemas.microsoft.com/office/word/2018/wordml" xmlns:w16se="http://schemas.microsoft.com/office/word/2015/wordml/symex" xmlns:wpg="http://schemas.microsoft.com/office/word/2010/wordprocessingGroup" xmlns:wpi="http://schemas.microsoft.com/office/word/2010/wordprocessingInk" xmlns:wne="http://schemas.microsoft.com/office/word/2006/wordml" xmlns:wps="http://schemas.microsoft.com/office/word/2010/wordprocessingShape" mc:Ignorable="w14 w15 w16se w16cid w16 w16cex wp14">
   <w:p>
     <w:pPr>
-      <w:pStyle w:val="Kopfzeile"/>
+      <w:pStyle w:val="Header"/>
     </w:pPr>
   </w:p>
 </w:hdr>
@@ -27616,7 +27402,7 @@
     <w:lvl w:ilvl="0">
       <w:start w:val="1"/>
       <w:numFmt w:val="decimal"/>
-      <w:pStyle w:val="berschrift7"/>
+      <w:pStyle w:val="Heading7"/>
       <w:lvlText w:val="%1"/>
       <w:lvlJc w:val="left"/>
       <w:pPr>
@@ -27647,7 +27433,7 @@
     <w:lvl w:ilvl="2">
       <w:start w:val="1"/>
       <w:numFmt w:val="decimal"/>
-      <w:pStyle w:val="berschrift3"/>
+      <w:pStyle w:val="Heading3"/>
       <w:lvlText w:val="%1.%2.%3"/>
       <w:lvlJc w:val="left"/>
       <w:pPr>
@@ -30127,7 +29913,7 @@
     <w:lsdException w:name="Unresolved Mention" w:semiHidden="1" w:unhideWhenUsed="1"/>
     <w:lsdException w:name="Smart Link" w:semiHidden="1" w:unhideWhenUsed="1"/>
   </w:latentStyles>
-  <w:style w:type="paragraph" w:default="1" w:styleId="Standard">
+  <w:style w:type="paragraph" w:default="1" w:styleId="Normal">
     <w:name w:val="Normal"/>
     <w:qFormat/>
     <w:rsid w:val="00725432"/>
@@ -30136,10 +29922,10 @@
       <w:szCs w:val="24"/>
     </w:rPr>
   </w:style>
-  <w:style w:type="paragraph" w:styleId="berschrift1">
+  <w:style w:type="paragraph" w:styleId="Heading1">
     <w:name w:val="heading 1"/>
-    <w:basedOn w:val="Standard"/>
-    <w:next w:val="Standard"/>
+    <w:basedOn w:val="Normal"/>
+    <w:next w:val="Normal"/>
     <w:uiPriority w:val="9"/>
     <w:qFormat/>
     <w:rsid w:val="00725432"/>
@@ -30155,11 +29941,11 @@
       <w:szCs w:val="20"/>
     </w:rPr>
   </w:style>
-  <w:style w:type="paragraph" w:styleId="berschrift2">
+  <w:style w:type="paragraph" w:styleId="Heading2">
     <w:name w:val="heading 2"/>
-    <w:basedOn w:val="Standard"/>
-    <w:next w:val="Standard"/>
-    <w:link w:val="berschrift2Zchn"/>
+    <w:basedOn w:val="Normal"/>
+    <w:next w:val="Normal"/>
+    <w:link w:val="Heading2Char"/>
     <w:qFormat/>
     <w:rsid w:val="00725432"/>
     <w:pPr>
@@ -30175,10 +29961,10 @@
       <w:szCs w:val="16"/>
     </w:rPr>
   </w:style>
-  <w:style w:type="paragraph" w:styleId="berschrift3">
+  <w:style w:type="paragraph" w:styleId="Heading3">
     <w:name w:val="heading 3"/>
-    <w:basedOn w:val="Standard"/>
-    <w:next w:val="Standard"/>
+    <w:basedOn w:val="Normal"/>
+    <w:next w:val="Normal"/>
     <w:qFormat/>
     <w:rsid w:val="00725432"/>
     <w:pPr>
@@ -30195,10 +29981,10 @@
       <w:sz w:val="20"/>
     </w:rPr>
   </w:style>
-  <w:style w:type="paragraph" w:styleId="berschrift4">
+  <w:style w:type="paragraph" w:styleId="Heading4">
     <w:name w:val="heading 4"/>
-    <w:basedOn w:val="Standard"/>
-    <w:next w:val="Standard"/>
+    <w:basedOn w:val="Normal"/>
+    <w:next w:val="Normal"/>
     <w:qFormat/>
     <w:rsid w:val="00725432"/>
     <w:pPr>
@@ -30216,10 +30002,10 @@
       <w:lang w:val="en-GB"/>
     </w:rPr>
   </w:style>
-  <w:style w:type="paragraph" w:styleId="berschrift5">
+  <w:style w:type="paragraph" w:styleId="Heading5">
     <w:name w:val="heading 5"/>
-    <w:basedOn w:val="Standard"/>
-    <w:next w:val="Standard"/>
+    <w:basedOn w:val="Normal"/>
+    <w:next w:val="Normal"/>
     <w:qFormat/>
     <w:rsid w:val="00725432"/>
     <w:pPr>
@@ -30234,10 +30020,10 @@
       <w:sz w:val="16"/>
     </w:rPr>
   </w:style>
-  <w:style w:type="paragraph" w:styleId="berschrift6">
+  <w:style w:type="paragraph" w:styleId="Heading6">
     <w:name w:val="heading 6"/>
-    <w:basedOn w:val="Standard"/>
-    <w:next w:val="Standard"/>
+    <w:basedOn w:val="Normal"/>
+    <w:next w:val="Normal"/>
     <w:qFormat/>
     <w:rsid w:val="00725432"/>
     <w:pPr>
@@ -30251,10 +30037,10 @@
       <w:sz w:val="16"/>
     </w:rPr>
   </w:style>
-  <w:style w:type="paragraph" w:styleId="berschrift7">
+  <w:style w:type="paragraph" w:styleId="Heading7">
     <w:name w:val="heading 7"/>
-    <w:basedOn w:val="Standard"/>
-    <w:next w:val="Standard"/>
+    <w:basedOn w:val="Normal"/>
+    <w:next w:val="Normal"/>
     <w:qFormat/>
     <w:rsid w:val="00725432"/>
     <w:pPr>
@@ -30272,10 +30058,10 @@
       <w:sz w:val="16"/>
     </w:rPr>
   </w:style>
-  <w:style w:type="paragraph" w:styleId="berschrift8">
+  <w:style w:type="paragraph" w:styleId="Heading8">
     <w:name w:val="heading 8"/>
-    <w:basedOn w:val="Standard"/>
-    <w:next w:val="Standard"/>
+    <w:basedOn w:val="Normal"/>
+    <w:next w:val="Normal"/>
     <w:qFormat/>
     <w:rsid w:val="00725432"/>
     <w:pPr>
@@ -30290,10 +30076,10 @@
       <w:sz w:val="16"/>
     </w:rPr>
   </w:style>
-  <w:style w:type="paragraph" w:styleId="berschrift9">
+  <w:style w:type="paragraph" w:styleId="Heading9">
     <w:name w:val="heading 9"/>
-    <w:basedOn w:val="Standard"/>
-    <w:next w:val="Standard"/>
+    <w:basedOn w:val="Normal"/>
+    <w:next w:val="Normal"/>
     <w:qFormat/>
     <w:rsid w:val="00725432"/>
     <w:pPr>
@@ -30308,13 +30094,13 @@
       <w:szCs w:val="20"/>
     </w:rPr>
   </w:style>
-  <w:style w:type="character" w:default="1" w:styleId="Absatz-Standardschriftart">
+  <w:style w:type="character" w:default="1" w:styleId="DefaultParagraphFont">
     <w:name w:val="Default Paragraph Font"/>
     <w:uiPriority w:val="1"/>
     <w:semiHidden/>
     <w:unhideWhenUsed/>
   </w:style>
-  <w:style w:type="table" w:default="1" w:styleId="NormaleTabelle">
+  <w:style w:type="table" w:default="1" w:styleId="TableNormal">
     <w:name w:val="Normal Table"/>
     <w:uiPriority w:val="99"/>
     <w:semiHidden/>
@@ -30329,15 +30115,15 @@
       </w:tblCellMar>
     </w:tblPr>
   </w:style>
-  <w:style w:type="numbering" w:default="1" w:styleId="KeineListe">
+  <w:style w:type="numbering" w:default="1" w:styleId="NoList">
     <w:name w:val="No List"/>
     <w:uiPriority w:val="99"/>
     <w:semiHidden/>
     <w:unhideWhenUsed/>
   </w:style>
-  <w:style w:type="paragraph" w:styleId="Sprechblasentext">
+  <w:style w:type="paragraph" w:styleId="BalloonText">
     <w:name w:val="Balloon Text"/>
-    <w:basedOn w:val="Standard"/>
+    <w:basedOn w:val="Normal"/>
     <w:semiHidden/>
     <w:rsid w:val="00725432"/>
     <w:rPr>
@@ -30346,9 +30132,9 @@
       <w:szCs w:val="16"/>
     </w:rPr>
   </w:style>
-  <w:style w:type="paragraph" w:styleId="Textkrper-Zeileneinzug">
+  <w:style w:type="paragraph" w:styleId="BodyTextIndent">
     <w:name w:val="Body Text Indent"/>
-    <w:basedOn w:val="Standard"/>
+    <w:basedOn w:val="Normal"/>
     <w:semiHidden/>
     <w:rsid w:val="00725432"/>
     <w:pPr>
@@ -30360,10 +30146,10 @@
       <w:szCs w:val="20"/>
     </w:rPr>
   </w:style>
-  <w:style w:type="paragraph" w:styleId="Textkrper">
+  <w:style w:type="paragraph" w:styleId="BodyText">
     <w:name w:val="Body Text"/>
-    <w:basedOn w:val="Standard"/>
-    <w:link w:val="TextkrperZchn"/>
+    <w:basedOn w:val="Normal"/>
+    <w:link w:val="BodyTextChar"/>
     <w:semiHidden/>
     <w:rsid w:val="00725432"/>
     <w:rPr>
@@ -30375,11 +30161,11 @@
       <w:lang w:val="en-GB"/>
     </w:rPr>
   </w:style>
-  <w:style w:type="paragraph" w:styleId="Kopfzeile">
+  <w:style w:type="paragraph" w:styleId="Header">
     <w:name w:val="header"/>
     <w:aliases w:val="und Fußzeile"/>
-    <w:basedOn w:val="Standard"/>
-    <w:link w:val="KopfzeileZchn"/>
+    <w:basedOn w:val="Normal"/>
+    <w:link w:val="HeaderChar"/>
     <w:rsid w:val="00725432"/>
     <w:pPr>
       <w:tabs>
@@ -30388,10 +30174,10 @@
       </w:tabs>
     </w:pPr>
   </w:style>
-  <w:style w:type="paragraph" w:styleId="Fuzeile">
+  <w:style w:type="paragraph" w:styleId="Footer">
     <w:name w:val="footer"/>
-    <w:basedOn w:val="Standard"/>
-    <w:link w:val="FuzeileZchn"/>
+    <w:basedOn w:val="Normal"/>
+    <w:link w:val="FooterChar"/>
     <w:uiPriority w:val="99"/>
     <w:rsid w:val="00725432"/>
     <w:pPr>
@@ -30410,7 +30196,7 @@
       <w:u w:val="single"/>
     </w:rPr>
   </w:style>
-  <w:style w:type="character" w:styleId="Kommentarzeichen">
+  <w:style w:type="character" w:styleId="CommentReference">
     <w:name w:val="annotation reference"/>
     <w:uiPriority w:val="99"/>
     <w:semiHidden/>
@@ -30420,9 +30206,9 @@
       <w:szCs w:val="16"/>
     </w:rPr>
   </w:style>
-  <w:style w:type="paragraph" w:styleId="Kommentartext">
+  <w:style w:type="paragraph" w:styleId="CommentText">
     <w:name w:val="annotation text"/>
-    <w:basedOn w:val="Standard"/>
+    <w:basedOn w:val="Normal"/>
     <w:semiHidden/>
     <w:rsid w:val="00725432"/>
     <w:rPr>
@@ -30430,10 +30216,10 @@
       <w:szCs w:val="20"/>
     </w:rPr>
   </w:style>
-  <w:style w:type="paragraph" w:styleId="Kommentarthema">
+  <w:style w:type="paragraph" w:styleId="CommentSubject">
     <w:name w:val="annotation subject"/>
-    <w:basedOn w:val="Kommentartext"/>
-    <w:next w:val="Kommentartext"/>
+    <w:basedOn w:val="CommentText"/>
+    <w:next w:val="CommentText"/>
     <w:semiHidden/>
     <w:rsid w:val="00725432"/>
     <w:rPr>
@@ -30441,9 +30227,9 @@
       <w:bCs/>
     </w:rPr>
   </w:style>
-  <w:style w:type="paragraph" w:styleId="Blocktext">
+  <w:style w:type="paragraph" w:styleId="BlockText">
     <w:name w:val="Block Text"/>
-    <w:basedOn w:val="Standard"/>
+    <w:basedOn w:val="Normal"/>
     <w:semiHidden/>
     <w:rsid w:val="00725432"/>
     <w:pPr>
@@ -30459,7 +30245,7 @@
       <w:szCs w:val="16"/>
     </w:rPr>
   </w:style>
-  <w:style w:type="character" w:styleId="BesuchterLink">
+  <w:style w:type="character" w:styleId="FollowedHyperlink">
     <w:name w:val="FollowedHyperlink"/>
     <w:semiHidden/>
     <w:rsid w:val="00725432"/>
@@ -30468,10 +30254,10 @@
       <w:u w:val="single"/>
     </w:rPr>
   </w:style>
-  <w:style w:type="paragraph" w:styleId="Makrotext">
+  <w:style w:type="paragraph" w:styleId="MacroText">
     <w:name w:val="macro"/>
     <w:aliases w:val="Programmiersprache"/>
-    <w:next w:val="Standard"/>
+    <w:next w:val="Normal"/>
     <w:semiHidden/>
     <w:rsid w:val="00725432"/>
     <w:pPr>
@@ -30491,9 +30277,9 @@
       <w:rFonts w:ascii="Courier New" w:hAnsi="Courier New"/>
     </w:rPr>
   </w:style>
-  <w:style w:type="paragraph" w:styleId="Textkrper2">
+  <w:style w:type="paragraph" w:styleId="BodyText2">
     <w:name w:val="Body Text 2"/>
-    <w:basedOn w:val="Standard"/>
+    <w:basedOn w:val="Normal"/>
     <w:semiHidden/>
     <w:rsid w:val="00725432"/>
     <w:rPr>
@@ -30501,15 +30287,15 @@
       <w:sz w:val="14"/>
     </w:rPr>
   </w:style>
-  <w:style w:type="character" w:styleId="Seitenzahl">
+  <w:style w:type="character" w:styleId="PageNumber">
     <w:name w:val="page number"/>
-    <w:basedOn w:val="Absatz-Standardschriftart"/>
+    <w:basedOn w:val="DefaultParagraphFont"/>
     <w:semiHidden/>
     <w:rsid w:val="00725432"/>
   </w:style>
-  <w:style w:type="paragraph" w:styleId="Titel">
+  <w:style w:type="paragraph" w:styleId="Title">
     <w:name w:val="Title"/>
-    <w:basedOn w:val="Standard"/>
+    <w:basedOn w:val="Normal"/>
     <w:qFormat/>
     <w:rsid w:val="00725432"/>
     <w:pPr>
@@ -30523,9 +30309,9 @@
       <w:color w:val="FF0000"/>
     </w:rPr>
   </w:style>
-  <w:style w:type="paragraph" w:styleId="Textkrper3">
+  <w:style w:type="paragraph" w:styleId="BodyText3">
     <w:name w:val="Body Text 3"/>
-    <w:basedOn w:val="Standard"/>
+    <w:basedOn w:val="Normal"/>
     <w:semiHidden/>
     <w:rsid w:val="00725432"/>
     <w:rPr>
@@ -30533,9 +30319,9 @@
       <w:sz w:val="18"/>
     </w:rPr>
   </w:style>
-  <w:style w:type="paragraph" w:styleId="StandardWeb">
+  <w:style w:type="paragraph" w:styleId="NormalWeb">
     <w:name w:val="Normal (Web)"/>
-    <w:basedOn w:val="Standard"/>
+    <w:basedOn w:val="Normal"/>
     <w:uiPriority w:val="99"/>
     <w:semiHidden/>
     <w:rsid w:val="00725432"/>
@@ -30545,10 +30331,10 @@
   </w:style>
   <w:style w:type="character" w:customStyle="1" w:styleId="tief">
     <w:name w:val="tief"/>
-    <w:basedOn w:val="Absatz-Standardschriftart"/>
+    <w:basedOn w:val="DefaultParagraphFont"/>
     <w:rsid w:val="00725432"/>
   </w:style>
-  <w:style w:type="character" w:styleId="Fett">
+  <w:style w:type="character" w:styleId="Strong">
     <w:name w:val="Strong"/>
     <w:uiPriority w:val="22"/>
     <w:qFormat/>
@@ -30558,9 +30344,9 @@
       <w:bCs/>
     </w:rPr>
   </w:style>
-  <w:style w:type="paragraph" w:styleId="Textkrper-Einzug2">
+  <w:style w:type="paragraph" w:styleId="BodyTextIndent2">
     <w:name w:val="Body Text Indent 2"/>
-    <w:basedOn w:val="Standard"/>
+    <w:basedOn w:val="Normal"/>
     <w:semiHidden/>
     <w:rsid w:val="00725432"/>
     <w:pPr>
@@ -30571,9 +30357,9 @@
       <w:sz w:val="18"/>
     </w:rPr>
   </w:style>
-  <w:style w:type="paragraph" w:styleId="Textkrper-Einzug3">
+  <w:style w:type="paragraph" w:styleId="BodyTextIndent3">
     <w:name w:val="Body Text Indent 3"/>
-    <w:basedOn w:val="Standard"/>
+    <w:basedOn w:val="Normal"/>
     <w:semiHidden/>
     <w:rsid w:val="00725432"/>
     <w:pPr>
@@ -30588,10 +30374,10 @@
       <w:sz w:val="18"/>
     </w:rPr>
   </w:style>
-  <w:style w:type="paragraph" w:styleId="NurText">
+  <w:style w:type="paragraph" w:styleId="PlainText">
     <w:name w:val="Plain Text"/>
-    <w:basedOn w:val="Standard"/>
-    <w:link w:val="NurTextZchn"/>
+    <w:basedOn w:val="Normal"/>
+    <w:link w:val="PlainTextChar"/>
     <w:semiHidden/>
     <w:rsid w:val="00725432"/>
     <w:rPr>
@@ -30602,7 +30388,7 @@
   </w:style>
   <w:style w:type="paragraph" w:customStyle="1" w:styleId="Textgliederungohne">
     <w:name w:val="Textgliederung ohne"/>
-    <w:basedOn w:val="Standard"/>
+    <w:basedOn w:val="Normal"/>
     <w:rsid w:val="00725432"/>
     <w:pPr>
       <w:numPr>
@@ -30619,7 +30405,7 @@
   </w:style>
   <w:style w:type="paragraph" w:customStyle="1" w:styleId="Textgliederung1">
     <w:name w:val="Textgliederung 1"/>
-    <w:basedOn w:val="Standard"/>
+    <w:basedOn w:val="Normal"/>
     <w:rsid w:val="00725432"/>
     <w:pPr>
       <w:numPr>
@@ -30673,7 +30459,7 @@
       <w:ind w:left="2160" w:hanging="180"/>
     </w:pPr>
   </w:style>
-  <w:style w:type="character" w:styleId="Funotenzeichen">
+  <w:style w:type="character" w:styleId="FootnoteReference">
     <w:name w:val="footnote reference"/>
     <w:semiHidden/>
     <w:rsid w:val="00725432"/>
@@ -30681,9 +30467,9 @@
       <w:vertAlign w:val="superscript"/>
     </w:rPr>
   </w:style>
-  <w:style w:type="paragraph" w:styleId="Funotentext">
+  <w:style w:type="paragraph" w:styleId="FootnoteText">
     <w:name w:val="footnote text"/>
-    <w:basedOn w:val="Standard"/>
+    <w:basedOn w:val="Normal"/>
     <w:semiHidden/>
     <w:rsid w:val="00725432"/>
     <w:rPr>
@@ -30693,7 +30479,7 @@
   </w:style>
   <w:style w:type="paragraph" w:customStyle="1" w:styleId="Spalterechts11CharChar">
     <w:name w:val="Spalte rechts 1.1 Char Char"/>
-    <w:basedOn w:val="Standard"/>
+    <w:basedOn w:val="Normal"/>
     <w:rsid w:val="00725432"/>
     <w:pPr>
       <w:tabs>
@@ -30709,9 +30495,9 @@
       <w:szCs w:val="20"/>
     </w:rPr>
   </w:style>
-  <w:style w:type="paragraph" w:styleId="Listenabsatz">
+  <w:style w:type="paragraph" w:styleId="ListParagraph">
     <w:name w:val="List Paragraph"/>
-    <w:basedOn w:val="Standard"/>
+    <w:basedOn w:val="Normal"/>
     <w:uiPriority w:val="34"/>
     <w:qFormat/>
     <w:rsid w:val="00C61F63"/>
@@ -30719,10 +30505,10 @@
       <w:ind w:left="708"/>
     </w:pPr>
   </w:style>
-  <w:style w:type="paragraph" w:styleId="Dokumentstruktur">
+  <w:style w:type="paragraph" w:styleId="DocumentMap">
     <w:name w:val="Document Map"/>
-    <w:basedOn w:val="Standard"/>
-    <w:link w:val="DokumentstrukturZchn"/>
+    <w:basedOn w:val="Normal"/>
+    <w:link w:val="DocumentMapChar"/>
     <w:uiPriority w:val="99"/>
     <w:semiHidden/>
     <w:unhideWhenUsed/>
@@ -30733,9 +30519,9 @@
       <w:szCs w:val="16"/>
     </w:rPr>
   </w:style>
-  <w:style w:type="character" w:customStyle="1" w:styleId="DokumentstrukturZchn">
-    <w:name w:val="Dokumentstruktur Zchn"/>
-    <w:link w:val="Dokumentstruktur"/>
+  <w:style w:type="character" w:customStyle="1" w:styleId="DocumentMapChar">
+    <w:name w:val="Document Map Char"/>
+    <w:link w:val="DocumentMap"/>
     <w:uiPriority w:val="99"/>
     <w:semiHidden/>
     <w:rsid w:val="005E2F0E"/>
@@ -30745,7 +30531,7 @@
       <w:szCs w:val="16"/>
     </w:rPr>
   </w:style>
-  <w:style w:type="paragraph" w:styleId="berarbeitung">
+  <w:style w:type="paragraph" w:styleId="Revision">
     <w:name w:val="Revision"/>
     <w:hidden/>
     <w:uiPriority w:val="99"/>
@@ -30758,7 +30544,7 @@
   </w:style>
   <w:style w:type="paragraph" w:customStyle="1" w:styleId="LS-Vertrag-eingerckt">
     <w:name w:val="LS-Vertrag-eingerückt"/>
-    <w:basedOn w:val="Standard"/>
+    <w:basedOn w:val="Normal"/>
     <w:uiPriority w:val="99"/>
     <w:rsid w:val="00CA4233"/>
     <w:pPr>
@@ -30772,10 +30558,10 @@
       <w:lang w:eastAsia="en-US"/>
     </w:rPr>
   </w:style>
-  <w:style w:type="character" w:customStyle="1" w:styleId="FuzeileZchn">
-    <w:name w:val="Fußzeile Zchn"/>
-    <w:basedOn w:val="Absatz-Standardschriftart"/>
-    <w:link w:val="Fuzeile"/>
+  <w:style w:type="character" w:customStyle="1" w:styleId="FooterChar">
+    <w:name w:val="Footer Char"/>
+    <w:basedOn w:val="DefaultParagraphFont"/>
+    <w:link w:val="Footer"/>
     <w:uiPriority w:val="99"/>
     <w:rsid w:val="00970BBA"/>
     <w:rPr>
@@ -30783,9 +30569,9 @@
       <w:szCs w:val="24"/>
     </w:rPr>
   </w:style>
-  <w:style w:type="table" w:styleId="Tabellenraster">
+  <w:style w:type="table" w:styleId="TableGrid">
     <w:name w:val="Table Grid"/>
-    <w:basedOn w:val="NormaleTabelle"/>
+    <w:basedOn w:val="TableNormal"/>
     <w:uiPriority w:val="99"/>
     <w:rsid w:val="00350E0A"/>
     <w:tblPr>
@@ -30799,20 +30585,20 @@
       </w:tblBorders>
     </w:tblPr>
   </w:style>
-  <w:style w:type="character" w:customStyle="1" w:styleId="KopfzeileZchn">
-    <w:name w:val="Kopfzeile Zchn"/>
-    <w:aliases w:val="und Fußzeile Zchn"/>
-    <w:basedOn w:val="Absatz-Standardschriftart"/>
-    <w:link w:val="Kopfzeile"/>
+  <w:style w:type="character" w:customStyle="1" w:styleId="HeaderChar">
+    <w:name w:val="Header Char"/>
+    <w:aliases w:val="und Fußzeile Char"/>
+    <w:basedOn w:val="DefaultParagraphFont"/>
+    <w:link w:val="Header"/>
     <w:rsid w:val="00096E20"/>
     <w:rPr>
       <w:sz w:val="22"/>
       <w:szCs w:val="24"/>
     </w:rPr>
   </w:style>
-  <w:style w:type="paragraph" w:styleId="KeinLeerraum">
+  <w:style w:type="paragraph" w:styleId="NoSpacing">
     <w:name w:val="No Spacing"/>
-    <w:link w:val="KeinLeerraumZchn"/>
+    <w:link w:val="NoSpacingChar"/>
     <w:uiPriority w:val="1"/>
     <w:qFormat/>
     <w:rsid w:val="005238D3"/>
@@ -30822,10 +30608,10 @@
       <w:szCs w:val="22"/>
     </w:rPr>
   </w:style>
-  <w:style w:type="character" w:customStyle="1" w:styleId="KeinLeerraumZchn">
-    <w:name w:val="Kein Leerraum Zchn"/>
-    <w:basedOn w:val="Absatz-Standardschriftart"/>
-    <w:link w:val="KeinLeerraum"/>
+  <w:style w:type="character" w:customStyle="1" w:styleId="NoSpacingChar">
+    <w:name w:val="No Spacing Char"/>
+    <w:basedOn w:val="DefaultParagraphFont"/>
+    <w:link w:val="NoSpacing"/>
     <w:uiPriority w:val="1"/>
     <w:rsid w:val="005238D3"/>
     <w:rPr>
@@ -30834,19 +30620,19 @@
       <w:szCs w:val="22"/>
     </w:rPr>
   </w:style>
-  <w:style w:type="character" w:customStyle="1" w:styleId="NurTextZchn">
-    <w:name w:val="Nur Text Zchn"/>
-    <w:basedOn w:val="Absatz-Standardschriftart"/>
-    <w:link w:val="NurText"/>
+  <w:style w:type="character" w:customStyle="1" w:styleId="PlainTextChar">
+    <w:name w:val="Plain Text Char"/>
+    <w:basedOn w:val="DefaultParagraphFont"/>
+    <w:link w:val="PlainText"/>
     <w:semiHidden/>
     <w:rsid w:val="002132C6"/>
     <w:rPr>
       <w:rFonts w:ascii="Courier New" w:hAnsi="Courier New" w:cs="Courier New"/>
     </w:rPr>
   </w:style>
-  <w:style w:type="character" w:styleId="NichtaufgelsteErwhnung">
+  <w:style w:type="character" w:styleId="UnresolvedMention">
     <w:name w:val="Unresolved Mention"/>
-    <w:basedOn w:val="Absatz-Standardschriftart"/>
+    <w:basedOn w:val="DefaultParagraphFont"/>
     <w:uiPriority w:val="99"/>
     <w:semiHidden/>
     <w:unhideWhenUsed/>
@@ -30858,7 +30644,7 @@
   </w:style>
   <w:style w:type="paragraph" w:customStyle="1" w:styleId="Choice">
     <w:name w:val="Choice"/>
-    <w:basedOn w:val="Standard"/>
+    <w:basedOn w:val="Normal"/>
     <w:link w:val="ChoiceChar"/>
     <w:qFormat/>
     <w:rsid w:val="00D54AF2"/>
@@ -30873,7 +30659,7 @@
   </w:style>
   <w:style w:type="character" w:customStyle="1" w:styleId="ChoiceChar">
     <w:name w:val="Choice Char"/>
-    <w:basedOn w:val="Absatz-Standardschriftart"/>
+    <w:basedOn w:val="DefaultParagraphFont"/>
     <w:link w:val="Choice"/>
     <w:rsid w:val="00D54AF2"/>
     <w:rPr>
@@ -30885,8 +30671,8 @@
   </w:style>
   <w:style w:type="paragraph" w:customStyle="1" w:styleId="FirstParagraph">
     <w:name w:val="First Paragraph"/>
-    <w:basedOn w:val="Textkrper"/>
-    <w:next w:val="Textkrper"/>
+    <w:basedOn w:val="BodyText"/>
+    <w:next w:val="BodyText"/>
     <w:qFormat/>
     <w:rsid w:val="00092697"/>
     <w:pPr>
@@ -30901,10 +30687,10 @@
       <w:lang w:val="en-US" w:eastAsia="en-US"/>
     </w:rPr>
   </w:style>
-  <w:style w:type="character" w:customStyle="1" w:styleId="berschrift2Zchn">
-    <w:name w:val="Überschrift 2 Zchn"/>
-    <w:basedOn w:val="Absatz-Standardschriftart"/>
-    <w:link w:val="berschrift2"/>
+  <w:style w:type="character" w:customStyle="1" w:styleId="Heading2Char">
+    <w:name w:val="Heading 2 Char"/>
+    <w:basedOn w:val="DefaultParagraphFont"/>
+    <w:link w:val="Heading2"/>
     <w:rsid w:val="00E0016E"/>
     <w:rPr>
       <w:rFonts w:ascii="Arial" w:hAnsi="Arial" w:cs="Arial"/>
@@ -30914,10 +30700,10 @@
       <w:szCs w:val="16"/>
     </w:rPr>
   </w:style>
-  <w:style w:type="character" w:customStyle="1" w:styleId="TextkrperZchn">
-    <w:name w:val="Textkörper Zchn"/>
-    <w:basedOn w:val="Absatz-Standardschriftart"/>
-    <w:link w:val="Textkrper"/>
+  <w:style w:type="character" w:customStyle="1" w:styleId="BodyTextChar">
+    <w:name w:val="Body Text Char"/>
+    <w:basedOn w:val="DefaultParagraphFont"/>
+    <w:link w:val="BodyText"/>
     <w:semiHidden/>
     <w:rsid w:val="00707C5D"/>
     <w:rPr>
@@ -31216,16 +31002,28 @@
 </file>
 
 <file path=customXml/item1.xml><?xml version="1.0" encoding="utf-8"?>
-<b:Sources xmlns:b="http://schemas.openxmlformats.org/officeDocument/2006/bibliography" xmlns="http://schemas.openxmlformats.org/officeDocument/2006/bibliography" SelectedStyle="\APA.XSL" StyleName="APA"/>
-</file>
-
-<file path=customXml/item2.xml><?xml version="1.0" encoding="utf-8"?>
 <p:properties xmlns:p="http://schemas.microsoft.com/office/2006/metadata/properties" xmlns:xsi="http://www.w3.org/2001/XMLSchema-instance" xmlns:pc="http://schemas.microsoft.com/office/infopath/2007/PartnerControls">
   <documentManagement/>
 </p:properties>
 </file>
 
+<file path=customXml/item2.xml><?xml version="1.0" encoding="utf-8"?>
+<b:Sources xmlns:b="http://schemas.openxmlformats.org/officeDocument/2006/bibliography" xmlns="http://schemas.openxmlformats.org/officeDocument/2006/bibliography" SelectedStyle="\APA.XSL" StyleName="APA"/>
+</file>
+
 <file path=customXml/item3.xml><?xml version="1.0" encoding="utf-8"?>
+<b:Sources xmlns:b="http://schemas.openxmlformats.org/officeDocument/2006/bibliography" xmlns="http://schemas.openxmlformats.org/officeDocument/2006/bibliography" SelectedStyle="\APA.XSL" StyleName="APA"/>
+</file>
+
+<file path=customXml/item4.xml><?xml version="1.0" encoding="utf-8"?>
+<b:Sources xmlns:b="http://schemas.openxmlformats.org/officeDocument/2006/bibliography" xmlns="http://schemas.openxmlformats.org/officeDocument/2006/bibliography" SelectedStyle="\APA.XSL" StyleName="APA"/>
+</file>
+
+<file path=customXml/item5.xml><?xml version="1.0" encoding="utf-8"?>
+<b:Sources xmlns:b="http://schemas.openxmlformats.org/officeDocument/2006/bibliography" xmlns="http://schemas.openxmlformats.org/officeDocument/2006/bibliography" SelectedStyle="\APA.XSL" StyleName="APA"/>
+</file>
+
+<file path=customXml/item6.xml><?xml version="1.0" encoding="utf-8"?>
 <ct:contentTypeSchema xmlns:ct="http://schemas.microsoft.com/office/2006/metadata/contentType" xmlns:ma="http://schemas.microsoft.com/office/2006/metadata/properties/metaAttributes" ct:_="" ma:_="" ma:contentTypeName="Dokument" ma:contentTypeID="0x0101008A91445496CF7245836D5B403B1B3D9D" ma:contentTypeVersion="12" ma:contentTypeDescription="Ein neues Dokument erstellen." ma:contentTypeScope="" ma:versionID="5196ab9d298bec00ec658eeb33d04f7b">
   <xsd:schema xmlns:xsd="http://www.w3.org/2001/XMLSchema" xmlns:xs="http://www.w3.org/2001/XMLSchema" xmlns:p="http://schemas.microsoft.com/office/2006/metadata/properties" xmlns:ns3="814032d5-8582-4412-9ef1-c32d0ab713c9" xmlns:ns4="315b142d-b22c-42dd-addf-9883f01299f4" targetNamespace="http://schemas.microsoft.com/office/2006/metadata/properties" ma:root="true" ma:fieldsID="3fd54ae5d4007f6aac05cd0e61ab1f7e" ns3:_="" ns4:_="">
     <xsd:import namespace="814032d5-8582-4412-9ef1-c32d0ab713c9"/>
@@ -31442,18 +31240,6 @@
 </ct:contentTypeSchema>
 </file>
 
-<file path=customXml/item4.xml><?xml version="1.0" encoding="utf-8"?>
-<b:Sources xmlns:b="http://schemas.openxmlformats.org/officeDocument/2006/bibliography" xmlns="http://schemas.openxmlformats.org/officeDocument/2006/bibliography" SelectedStyle="\APA.XSL" StyleName="APA"/>
-</file>
-
-<file path=customXml/item5.xml><?xml version="1.0" encoding="utf-8"?>
-<b:Sources xmlns:b="http://schemas.openxmlformats.org/officeDocument/2006/bibliography" xmlns="http://schemas.openxmlformats.org/officeDocument/2006/bibliography" SelectedStyle="\APA.XSL" StyleName="APA"/>
-</file>
-
-<file path=customXml/item6.xml><?xml version="1.0" encoding="utf-8"?>
-<b:Sources xmlns:b="http://schemas.openxmlformats.org/officeDocument/2006/bibliography" xmlns="http://schemas.openxmlformats.org/officeDocument/2006/bibliography" SelectedStyle="\APA.XSL" StyleName="APA"/>
-</file>
-
 <file path=customXml/item7.xml><?xml version="1.0" encoding="utf-8"?>
 <?mso-contentType ?>
 <FormTemplates xmlns="http://schemas.microsoft.com/sharepoint/v3/contenttype/forms">
@@ -31464,14 +31250,6 @@
 </file>
 
 <file path=customXml/itemProps1.xml><?xml version="1.0" encoding="utf-8"?>
-<ds:datastoreItem xmlns:ds="http://schemas.openxmlformats.org/officeDocument/2006/customXml" ds:itemID="{B49A5441-9F8E-4A71-A095-26AD66033B56}">
-  <ds:schemaRefs>
-    <ds:schemaRef ds:uri="http://schemas.openxmlformats.org/officeDocument/2006/bibliography"/>
-  </ds:schemaRefs>
-</ds:datastoreItem>
-</file>
-
-<file path=customXml/itemProps2.xml><?xml version="1.0" encoding="utf-8"?>
 <ds:datastoreItem xmlns:ds="http://schemas.openxmlformats.org/officeDocument/2006/customXml" ds:itemID="{5F957A9B-0D92-459B-AC45-13365733178A}">
   <ds:schemaRefs>
     <ds:schemaRef ds:uri="http://schemas.microsoft.com/office/2006/metadata/properties"/>
@@ -31480,7 +31258,39 @@
 </ds:datastoreItem>
 </file>
 
+<file path=customXml/itemProps2.xml><?xml version="1.0" encoding="utf-8"?>
+<ds:datastoreItem xmlns:ds="http://schemas.openxmlformats.org/officeDocument/2006/customXml" ds:itemID="{B49A5441-9F8E-4A71-A095-26AD66033B56}">
+  <ds:schemaRefs>
+    <ds:schemaRef ds:uri="http://schemas.openxmlformats.org/officeDocument/2006/bibliography"/>
+  </ds:schemaRefs>
+</ds:datastoreItem>
+</file>
+
 <file path=customXml/itemProps3.xml><?xml version="1.0" encoding="utf-8"?>
+<ds:datastoreItem xmlns:ds="http://schemas.openxmlformats.org/officeDocument/2006/customXml" ds:itemID="{3439464D-571B-434D-A0E0-318332B5C7E3}">
+  <ds:schemaRefs>
+    <ds:schemaRef ds:uri="http://schemas.openxmlformats.org/officeDocument/2006/bibliography"/>
+  </ds:schemaRefs>
+</ds:datastoreItem>
+</file>
+
+<file path=customXml/itemProps4.xml><?xml version="1.0" encoding="utf-8"?>
+<ds:datastoreItem xmlns:ds="http://schemas.openxmlformats.org/officeDocument/2006/customXml" ds:itemID="{EC951A0A-119D-2949-B562-5505862D8F16}">
+  <ds:schemaRefs>
+    <ds:schemaRef ds:uri="http://schemas.openxmlformats.org/officeDocument/2006/bibliography"/>
+  </ds:schemaRefs>
+</ds:datastoreItem>
+</file>
+
+<file path=customXml/itemProps5.xml><?xml version="1.0" encoding="utf-8"?>
+<ds:datastoreItem xmlns:ds="http://schemas.openxmlformats.org/officeDocument/2006/customXml" ds:itemID="{CD811866-4571-F542-BEA7-267E9A0A65ED}">
+  <ds:schemaRefs>
+    <ds:schemaRef ds:uri="http://schemas.openxmlformats.org/officeDocument/2006/bibliography"/>
+  </ds:schemaRefs>
+</ds:datastoreItem>
+</file>
+
+<file path=customXml/itemProps6.xml><?xml version="1.0" encoding="utf-8"?>
 <ds:datastoreItem xmlns:ds="http://schemas.openxmlformats.org/officeDocument/2006/customXml" ds:itemID="{1AE138E6-D560-4085-9339-84A6A473A1ED}">
   <ds:schemaRefs>
     <ds:schemaRef ds:uri="http://schemas.microsoft.com/office/2006/metadata/contentType"/>
@@ -31499,30 +31309,6 @@
 </ds:datastoreItem>
 </file>
 
-<file path=customXml/itemProps4.xml><?xml version="1.0" encoding="utf-8"?>
-<ds:datastoreItem xmlns:ds="http://schemas.openxmlformats.org/officeDocument/2006/customXml" ds:itemID="{CD811866-4571-F542-BEA7-267E9A0A65ED}">
-  <ds:schemaRefs>
-    <ds:schemaRef ds:uri="http://schemas.openxmlformats.org/officeDocument/2006/bibliography"/>
-  </ds:schemaRefs>
-</ds:datastoreItem>
-</file>
-
-<file path=customXml/itemProps5.xml><?xml version="1.0" encoding="utf-8"?>
-<ds:datastoreItem xmlns:ds="http://schemas.openxmlformats.org/officeDocument/2006/customXml" ds:itemID="{EC951A0A-119D-2949-B562-5505862D8F16}">
-  <ds:schemaRefs>
-    <ds:schemaRef ds:uri="http://schemas.openxmlformats.org/officeDocument/2006/bibliography"/>
-  </ds:schemaRefs>
-</ds:datastoreItem>
-</file>
-
-<file path=customXml/itemProps6.xml><?xml version="1.0" encoding="utf-8"?>
-<ds:datastoreItem xmlns:ds="http://schemas.openxmlformats.org/officeDocument/2006/customXml" ds:itemID="{3439464D-571B-434D-A0E0-318332B5C7E3}">
-  <ds:schemaRefs>
-    <ds:schemaRef ds:uri="http://schemas.openxmlformats.org/officeDocument/2006/bibliography"/>
-  </ds:schemaRefs>
-</ds:datastoreItem>
-</file>
-
 <file path=customXml/itemProps7.xml><?xml version="1.0" encoding="utf-8"?>
 <ds:datastoreItem xmlns:ds="http://schemas.openxmlformats.org/officeDocument/2006/customXml" ds:itemID="{C25A4B22-728D-4546-8C41-88CFC9C6767F}">
   <ds:schemaRefs>

</xml_diff>